<commit_message>
Project Plan & Timeline
Project Plan & Timeline for all proposal
</commit_message>
<xml_diff>
--- a/Developing Scientific Calculator.docx
+++ b/Developing Scientific Calculator.docx
@@ -818,6 +818,66 @@
     <w:p>
       <w:pPr>
         <w:pStyle w:val="ListParagraph"/>
+        <w:spacing w:line="360" w:lineRule="auto"/>
+        <w:jc w:val="both"/>
+        <w:rPr>
+          <w:rFonts w:ascii="Arial" w:hAnsi="Arial" w:cs="Arial"/>
+          <w:sz w:val="24"/>
+          <w:szCs w:val="24"/>
+        </w:rPr>
+      </w:pPr>
+    </w:p>
+    <w:p>
+      <w:pPr>
+        <w:pStyle w:val="ListParagraph"/>
+        <w:spacing w:line="360" w:lineRule="auto"/>
+        <w:jc w:val="both"/>
+        <w:rPr>
+          <w:rFonts w:ascii="Arial" w:hAnsi="Arial" w:cs="Arial"/>
+          <w:sz w:val="24"/>
+          <w:szCs w:val="24"/>
+        </w:rPr>
+      </w:pPr>
+    </w:p>
+    <w:p>
+      <w:pPr>
+        <w:pStyle w:val="ListParagraph"/>
+        <w:spacing w:line="360" w:lineRule="auto"/>
+        <w:jc w:val="both"/>
+        <w:rPr>
+          <w:rFonts w:ascii="Arial" w:hAnsi="Arial" w:cs="Arial"/>
+          <w:sz w:val="24"/>
+          <w:szCs w:val="24"/>
+        </w:rPr>
+      </w:pPr>
+    </w:p>
+    <w:p>
+      <w:pPr>
+        <w:pStyle w:val="ListParagraph"/>
+        <w:spacing w:line="360" w:lineRule="auto"/>
+        <w:jc w:val="both"/>
+        <w:rPr>
+          <w:rFonts w:ascii="Arial" w:hAnsi="Arial" w:cs="Arial"/>
+          <w:sz w:val="24"/>
+          <w:szCs w:val="24"/>
+        </w:rPr>
+      </w:pPr>
+    </w:p>
+    <w:p>
+      <w:pPr>
+        <w:pStyle w:val="ListParagraph"/>
+        <w:spacing w:line="360" w:lineRule="auto"/>
+        <w:jc w:val="both"/>
+        <w:rPr>
+          <w:rFonts w:ascii="Arial" w:hAnsi="Arial" w:cs="Arial"/>
+          <w:sz w:val="24"/>
+          <w:szCs w:val="24"/>
+        </w:rPr>
+      </w:pPr>
+    </w:p>
+    <w:p>
+      <w:pPr>
+        <w:pStyle w:val="ListParagraph"/>
         <w:numPr>
           <w:ilvl w:val="0"/>
           <w:numId w:val="1"/>
@@ -838,17 +898,1364 @@
           <w:sz w:val="28"/>
           <w:szCs w:val="28"/>
         </w:rPr>
+        <w:lastRenderedPageBreak/>
         <w:t>Project Plan &amp; Timeline</w:t>
       </w:r>
     </w:p>
     <w:p>
       <w:pPr>
+        <w:pStyle w:val="ListParagraph"/>
         <w:rPr>
           <w:rFonts w:ascii="Arial" w:hAnsi="Arial" w:cs="Arial"/>
           <w:b/>
           <w:bCs/>
           <w:sz w:val="28"/>
           <w:szCs w:val="28"/>
+        </w:rPr>
+      </w:pPr>
+    </w:p>
+    <w:p>
+      <w:pPr>
+        <w:pStyle w:val="ListParagraph"/>
+        <w:spacing w:line="360" w:lineRule="auto"/>
+        <w:rPr>
+          <w:rFonts w:ascii="Arial" w:hAnsi="Arial" w:cs="Arial"/>
+          <w:b/>
+          <w:bCs/>
+          <w:sz w:val="24"/>
+          <w:szCs w:val="24"/>
+        </w:rPr>
+      </w:pPr>
+      <w:r>
+        <w:rPr>
+          <w:rFonts w:ascii="Arial" w:hAnsi="Arial" w:cs="Arial"/>
+          <w:b/>
+          <w:bCs/>
+          <w:sz w:val="24"/>
+          <w:szCs w:val="24"/>
+        </w:rPr>
+        <w:t>Phase 1: Planning and Requirements Gathering</w:t>
+      </w:r>
+    </w:p>
+    <w:p>
+      <w:pPr>
+        <w:pStyle w:val="ListParagraph"/>
+        <w:spacing w:line="360" w:lineRule="auto"/>
+        <w:rPr>
+          <w:rFonts w:ascii="Arial" w:hAnsi="Arial" w:cs="Arial"/>
+          <w:sz w:val="24"/>
+          <w:szCs w:val="24"/>
+        </w:rPr>
+      </w:pPr>
+    </w:p>
+    <w:p>
+      <w:pPr>
+        <w:pStyle w:val="ListParagraph"/>
+        <w:spacing w:line="360" w:lineRule="auto"/>
+        <w:rPr>
+          <w:rFonts w:ascii="Arial" w:hAnsi="Arial" w:cs="Arial"/>
+          <w:sz w:val="24"/>
+          <w:szCs w:val="24"/>
+        </w:rPr>
+      </w:pPr>
+      <w:r>
+        <w:rPr>
+          <w:rFonts w:ascii="Arial" w:hAnsi="Arial" w:cs="Arial"/>
+          <w:sz w:val="24"/>
+          <w:szCs w:val="24"/>
+        </w:rPr>
+        <w:t>Duration: 2 days</w:t>
+      </w:r>
+    </w:p>
+    <w:p>
+      <w:pPr>
+        <w:pStyle w:val="ListParagraph"/>
+        <w:spacing w:line="360" w:lineRule="auto"/>
+        <w:rPr>
+          <w:rFonts w:ascii="Arial" w:hAnsi="Arial" w:cs="Arial"/>
+          <w:sz w:val="24"/>
+          <w:szCs w:val="24"/>
+        </w:rPr>
+      </w:pPr>
+    </w:p>
+    <w:p>
+      <w:pPr>
+        <w:pStyle w:val="ListParagraph"/>
+        <w:spacing w:line="360" w:lineRule="auto"/>
+        <w:rPr>
+          <w:rFonts w:ascii="Arial" w:hAnsi="Arial" w:cs="Arial"/>
+          <w:b/>
+          <w:bCs/>
+          <w:sz w:val="24"/>
+          <w:szCs w:val="24"/>
+        </w:rPr>
+      </w:pPr>
+      <w:r>
+        <w:rPr>
+          <w:rFonts w:ascii="Arial" w:hAnsi="Arial" w:cs="Arial"/>
+          <w:b/>
+          <w:bCs/>
+          <w:sz w:val="24"/>
+          <w:szCs w:val="24"/>
+        </w:rPr>
+        <w:t>Milestones:</w:t>
+      </w:r>
+    </w:p>
+    <w:p>
+      <w:pPr>
+        <w:pStyle w:val="ListParagraph"/>
+        <w:numPr>
+          <w:ilvl w:val="0"/>
+          <w:numId w:val="2"/>
+        </w:numPr>
+        <w:spacing w:line="360" w:lineRule="auto"/>
+        <w:rPr>
+          <w:rFonts w:ascii="Arial" w:hAnsi="Arial" w:cs="Arial"/>
+          <w:sz w:val="24"/>
+          <w:szCs w:val="24"/>
+        </w:rPr>
+      </w:pPr>
+      <w:r>
+        <w:rPr>
+          <w:rFonts w:ascii="Arial" w:hAnsi="Arial" w:cs="Arial"/>
+          <w:sz w:val="24"/>
+          <w:szCs w:val="24"/>
+        </w:rPr>
+        <w:t>Define project scope and objectives.</w:t>
+      </w:r>
+    </w:p>
+    <w:p>
+      <w:pPr>
+        <w:pStyle w:val="ListParagraph"/>
+        <w:numPr>
+          <w:ilvl w:val="0"/>
+          <w:numId w:val="2"/>
+        </w:numPr>
+        <w:spacing w:line="360" w:lineRule="auto"/>
+        <w:rPr>
+          <w:rFonts w:ascii="Arial" w:hAnsi="Arial" w:cs="Arial"/>
+          <w:sz w:val="24"/>
+          <w:szCs w:val="24"/>
+        </w:rPr>
+      </w:pPr>
+      <w:r>
+        <w:rPr>
+          <w:rFonts w:ascii="Arial" w:hAnsi="Arial" w:cs="Arial"/>
+          <w:sz w:val="24"/>
+          <w:szCs w:val="24"/>
+        </w:rPr>
+        <w:t>Conduct market research to identify existing scientific calculators and features.</w:t>
+      </w:r>
+    </w:p>
+    <w:p>
+      <w:pPr>
+        <w:pStyle w:val="ListParagraph"/>
+        <w:spacing w:line="360" w:lineRule="auto"/>
+        <w:rPr>
+          <w:rFonts w:ascii="Arial" w:hAnsi="Arial" w:cs="Arial"/>
+          <w:sz w:val="24"/>
+          <w:szCs w:val="24"/>
+        </w:rPr>
+      </w:pPr>
+    </w:p>
+    <w:p>
+      <w:pPr>
+        <w:pStyle w:val="ListParagraph"/>
+        <w:spacing w:line="360" w:lineRule="auto"/>
+        <w:rPr>
+          <w:rFonts w:ascii="Arial" w:hAnsi="Arial" w:cs="Arial"/>
+          <w:b/>
+          <w:bCs/>
+          <w:sz w:val="24"/>
+          <w:szCs w:val="24"/>
+        </w:rPr>
+      </w:pPr>
+      <w:r>
+        <w:rPr>
+          <w:rFonts w:ascii="Arial" w:hAnsi="Arial" w:cs="Arial"/>
+          <w:b/>
+          <w:bCs/>
+          <w:sz w:val="24"/>
+          <w:szCs w:val="24"/>
+        </w:rPr>
+        <w:t>Resources Needed:</w:t>
+      </w:r>
+    </w:p>
+    <w:p>
+      <w:pPr>
+        <w:pStyle w:val="ListParagraph"/>
+        <w:numPr>
+          <w:ilvl w:val="0"/>
+          <w:numId w:val="3"/>
+        </w:numPr>
+        <w:spacing w:line="360" w:lineRule="auto"/>
+        <w:rPr>
+          <w:rFonts w:ascii="Arial" w:hAnsi="Arial" w:cs="Arial"/>
+          <w:sz w:val="24"/>
+          <w:szCs w:val="24"/>
+        </w:rPr>
+      </w:pPr>
+      <w:r>
+        <w:rPr>
+          <w:rFonts w:ascii="Arial" w:hAnsi="Arial" w:cs="Arial"/>
+          <w:sz w:val="24"/>
+          <w:szCs w:val="24"/>
+        </w:rPr>
+        <w:t>Project Manager</w:t>
+      </w:r>
+    </w:p>
+    <w:p>
+      <w:pPr>
+        <w:pStyle w:val="ListParagraph"/>
+        <w:numPr>
+          <w:ilvl w:val="0"/>
+          <w:numId w:val="3"/>
+        </w:numPr>
+        <w:spacing w:line="360" w:lineRule="auto"/>
+        <w:rPr>
+          <w:rFonts w:ascii="Arial" w:hAnsi="Arial" w:cs="Arial"/>
+          <w:sz w:val="24"/>
+          <w:szCs w:val="24"/>
+        </w:rPr>
+      </w:pPr>
+      <w:r>
+        <w:rPr>
+          <w:rFonts w:ascii="Arial" w:hAnsi="Arial" w:cs="Arial"/>
+          <w:sz w:val="24"/>
+          <w:szCs w:val="24"/>
+        </w:rPr>
+        <w:t xml:space="preserve">Programming Languages: HTML, CSS, </w:t>
+      </w:r>
+      <w:proofErr w:type="spellStart"/>
+      <w:r>
+        <w:rPr>
+          <w:rFonts w:ascii="Arial" w:hAnsi="Arial" w:cs="Arial"/>
+          <w:sz w:val="24"/>
+          <w:szCs w:val="24"/>
+        </w:rPr>
+        <w:t>Javascript</w:t>
+      </w:r>
+      <w:proofErr w:type="spellEnd"/>
+      <w:r>
+        <w:rPr>
+          <w:rFonts w:ascii="Arial" w:hAnsi="Arial" w:cs="Arial"/>
+          <w:sz w:val="24"/>
+          <w:szCs w:val="24"/>
+        </w:rPr>
+        <w:t>.</w:t>
+      </w:r>
+    </w:p>
+    <w:p>
+      <w:pPr>
+        <w:pStyle w:val="ListParagraph"/>
+        <w:numPr>
+          <w:ilvl w:val="0"/>
+          <w:numId w:val="3"/>
+        </w:numPr>
+        <w:spacing w:line="360" w:lineRule="auto"/>
+        <w:rPr>
+          <w:rFonts w:ascii="Arial" w:hAnsi="Arial" w:cs="Arial"/>
+          <w:sz w:val="24"/>
+          <w:szCs w:val="24"/>
+        </w:rPr>
+      </w:pPr>
+      <w:r>
+        <w:rPr>
+          <w:rFonts w:ascii="Arial" w:hAnsi="Arial" w:cs="Arial"/>
+          <w:sz w:val="24"/>
+          <w:szCs w:val="24"/>
+        </w:rPr>
+        <w:t>Integrated Development Environments (IDEs): Visual Studio.</w:t>
+      </w:r>
+    </w:p>
+    <w:p>
+      <w:pPr>
+        <w:pStyle w:val="ListParagraph"/>
+        <w:numPr>
+          <w:ilvl w:val="0"/>
+          <w:numId w:val="3"/>
+        </w:numPr>
+        <w:spacing w:line="360" w:lineRule="auto"/>
+        <w:rPr>
+          <w:rFonts w:ascii="Arial" w:hAnsi="Arial" w:cs="Arial"/>
+          <w:sz w:val="24"/>
+          <w:szCs w:val="24"/>
+        </w:rPr>
+      </w:pPr>
+      <w:r>
+        <w:rPr>
+          <w:rFonts w:ascii="Arial" w:hAnsi="Arial" w:cs="Arial"/>
+          <w:sz w:val="24"/>
+          <w:szCs w:val="24"/>
+        </w:rPr>
+        <w:t>Version Control: Git</w:t>
+      </w:r>
+    </w:p>
+    <w:p>
+      <w:pPr>
+        <w:pStyle w:val="ListParagraph"/>
+        <w:spacing w:line="360" w:lineRule="auto"/>
+        <w:rPr>
+          <w:rFonts w:ascii="Arial" w:hAnsi="Arial" w:cs="Arial"/>
+          <w:sz w:val="24"/>
+          <w:szCs w:val="24"/>
+        </w:rPr>
+      </w:pPr>
+    </w:p>
+    <w:p>
+      <w:pPr>
+        <w:pStyle w:val="ListParagraph"/>
+        <w:spacing w:line="360" w:lineRule="auto"/>
+        <w:rPr>
+          <w:rFonts w:ascii="Arial" w:hAnsi="Arial" w:cs="Arial"/>
+          <w:b/>
+          <w:bCs/>
+          <w:sz w:val="24"/>
+          <w:szCs w:val="24"/>
+        </w:rPr>
+      </w:pPr>
+      <w:r>
+        <w:rPr>
+          <w:rFonts w:ascii="Arial" w:hAnsi="Arial" w:cs="Arial"/>
+          <w:b/>
+          <w:bCs/>
+          <w:sz w:val="24"/>
+          <w:szCs w:val="24"/>
+        </w:rPr>
+        <w:t>Phase 2: Design and Prototyping</w:t>
+      </w:r>
+    </w:p>
+    <w:p>
+      <w:pPr>
+        <w:pStyle w:val="ListParagraph"/>
+        <w:spacing w:line="360" w:lineRule="auto"/>
+        <w:rPr>
+          <w:rFonts w:ascii="Arial" w:hAnsi="Arial" w:cs="Arial"/>
+          <w:sz w:val="24"/>
+          <w:szCs w:val="24"/>
+        </w:rPr>
+      </w:pPr>
+    </w:p>
+    <w:p>
+      <w:pPr>
+        <w:pStyle w:val="ListParagraph"/>
+        <w:spacing w:line="360" w:lineRule="auto"/>
+        <w:rPr>
+          <w:rFonts w:ascii="Arial" w:hAnsi="Arial" w:cs="Arial"/>
+          <w:sz w:val="24"/>
+          <w:szCs w:val="24"/>
+        </w:rPr>
+      </w:pPr>
+      <w:r>
+        <w:rPr>
+          <w:rFonts w:ascii="Arial" w:hAnsi="Arial" w:cs="Arial"/>
+          <w:sz w:val="24"/>
+          <w:szCs w:val="24"/>
+        </w:rPr>
+        <w:t>Duration: 1 week</w:t>
+      </w:r>
+    </w:p>
+    <w:p>
+      <w:pPr>
+        <w:pStyle w:val="ListParagraph"/>
+        <w:spacing w:line="360" w:lineRule="auto"/>
+        <w:rPr>
+          <w:rFonts w:ascii="Arial" w:hAnsi="Arial" w:cs="Arial"/>
+          <w:sz w:val="24"/>
+          <w:szCs w:val="24"/>
+        </w:rPr>
+      </w:pPr>
+    </w:p>
+    <w:p>
+      <w:pPr>
+        <w:pStyle w:val="ListParagraph"/>
+        <w:spacing w:line="360" w:lineRule="auto"/>
+        <w:rPr>
+          <w:rFonts w:ascii="Arial" w:hAnsi="Arial" w:cs="Arial"/>
+          <w:b/>
+          <w:bCs/>
+          <w:sz w:val="24"/>
+          <w:szCs w:val="24"/>
+        </w:rPr>
+      </w:pPr>
+      <w:r>
+        <w:rPr>
+          <w:rFonts w:ascii="Arial" w:hAnsi="Arial" w:cs="Arial"/>
+          <w:b/>
+          <w:bCs/>
+          <w:sz w:val="24"/>
+          <w:szCs w:val="24"/>
+        </w:rPr>
+        <w:t>Milestones:</w:t>
+      </w:r>
+    </w:p>
+    <w:p>
+      <w:pPr>
+        <w:pStyle w:val="ListParagraph"/>
+        <w:numPr>
+          <w:ilvl w:val="0"/>
+          <w:numId w:val="4"/>
+        </w:numPr>
+        <w:spacing w:line="360" w:lineRule="auto"/>
+        <w:rPr>
+          <w:rFonts w:ascii="Arial" w:hAnsi="Arial" w:cs="Arial"/>
+          <w:sz w:val="24"/>
+          <w:szCs w:val="24"/>
+        </w:rPr>
+      </w:pPr>
+      <w:r>
+        <w:rPr>
+          <w:rFonts w:ascii="Arial" w:hAnsi="Arial" w:cs="Arial"/>
+          <w:sz w:val="24"/>
+          <w:szCs w:val="24"/>
+        </w:rPr>
+        <w:t>Design the user interface (UI) for the calculator, including buttons, layout, and display.</w:t>
+      </w:r>
+    </w:p>
+    <w:p>
+      <w:pPr>
+        <w:pStyle w:val="ListParagraph"/>
+        <w:numPr>
+          <w:ilvl w:val="0"/>
+          <w:numId w:val="4"/>
+        </w:numPr>
+        <w:spacing w:line="360" w:lineRule="auto"/>
+        <w:rPr>
+          <w:rFonts w:ascii="Arial" w:hAnsi="Arial" w:cs="Arial"/>
+          <w:sz w:val="24"/>
+          <w:szCs w:val="24"/>
+        </w:rPr>
+      </w:pPr>
+      <w:r>
+        <w:rPr>
+          <w:rFonts w:ascii="Arial" w:hAnsi="Arial" w:cs="Arial"/>
+          <w:sz w:val="24"/>
+          <w:szCs w:val="24"/>
+        </w:rPr>
+        <w:t>Create wireframes or mockups to visualize the interface.</w:t>
+      </w:r>
+    </w:p>
+    <w:p>
+      <w:pPr>
+        <w:pStyle w:val="ListParagraph"/>
+        <w:numPr>
+          <w:ilvl w:val="0"/>
+          <w:numId w:val="4"/>
+        </w:numPr>
+        <w:spacing w:line="360" w:lineRule="auto"/>
+        <w:rPr>
+          <w:rFonts w:ascii="Arial" w:hAnsi="Arial" w:cs="Arial"/>
+          <w:sz w:val="24"/>
+          <w:szCs w:val="24"/>
+        </w:rPr>
+      </w:pPr>
+      <w:r>
+        <w:rPr>
+          <w:rFonts w:ascii="Arial" w:hAnsi="Arial" w:cs="Arial"/>
+          <w:sz w:val="24"/>
+          <w:szCs w:val="24"/>
+        </w:rPr>
+        <w:t>Design the architecture for computation history storage and retrieval.</w:t>
+      </w:r>
+    </w:p>
+    <w:p>
+      <w:pPr>
+        <w:pStyle w:val="ListParagraph"/>
+        <w:spacing w:line="360" w:lineRule="auto"/>
+        <w:ind w:left="1440"/>
+        <w:rPr>
+          <w:rFonts w:ascii="Arial" w:hAnsi="Arial" w:cs="Arial"/>
+          <w:sz w:val="24"/>
+          <w:szCs w:val="24"/>
+        </w:rPr>
+      </w:pPr>
+    </w:p>
+    <w:p>
+      <w:pPr>
+        <w:pStyle w:val="ListParagraph"/>
+        <w:spacing w:line="360" w:lineRule="auto"/>
+        <w:rPr>
+          <w:rFonts w:ascii="Arial" w:hAnsi="Arial" w:cs="Arial"/>
+          <w:b/>
+          <w:bCs/>
+          <w:sz w:val="24"/>
+          <w:szCs w:val="24"/>
+        </w:rPr>
+      </w:pPr>
+      <w:r>
+        <w:rPr>
+          <w:rFonts w:ascii="Arial" w:hAnsi="Arial" w:cs="Arial"/>
+          <w:b/>
+          <w:bCs/>
+          <w:sz w:val="24"/>
+          <w:szCs w:val="24"/>
+        </w:rPr>
+        <w:t>Resources Needed:</w:t>
+      </w:r>
+    </w:p>
+    <w:p>
+      <w:pPr>
+        <w:pStyle w:val="ListParagraph"/>
+        <w:numPr>
+          <w:ilvl w:val="0"/>
+          <w:numId w:val="5"/>
+        </w:numPr>
+        <w:spacing w:line="360" w:lineRule="auto"/>
+        <w:rPr>
+          <w:rFonts w:ascii="Arial" w:hAnsi="Arial" w:cs="Arial"/>
+          <w:sz w:val="24"/>
+          <w:szCs w:val="24"/>
+        </w:rPr>
+      </w:pPr>
+      <w:r>
+        <w:rPr>
+          <w:rFonts w:ascii="Arial" w:hAnsi="Arial" w:cs="Arial"/>
+          <w:sz w:val="24"/>
+          <w:szCs w:val="24"/>
+        </w:rPr>
+        <w:t>UI/UX designer (HTML &amp; CSS)</w:t>
+      </w:r>
+    </w:p>
+    <w:p>
+      <w:pPr>
+        <w:pStyle w:val="ListParagraph"/>
+        <w:numPr>
+          <w:ilvl w:val="0"/>
+          <w:numId w:val="5"/>
+        </w:numPr>
+        <w:spacing w:line="360" w:lineRule="auto"/>
+        <w:rPr>
+          <w:rFonts w:ascii="Arial" w:hAnsi="Arial" w:cs="Arial"/>
+          <w:sz w:val="24"/>
+          <w:szCs w:val="24"/>
+        </w:rPr>
+      </w:pPr>
+      <w:r>
+        <w:rPr>
+          <w:rFonts w:ascii="Arial" w:hAnsi="Arial" w:cs="Arial"/>
+          <w:sz w:val="24"/>
+          <w:szCs w:val="24"/>
+        </w:rPr>
+        <w:t>Prototyping tools (Figma)</w:t>
+      </w:r>
+    </w:p>
+    <w:p>
+      <w:pPr>
+        <w:pStyle w:val="ListParagraph"/>
+        <w:numPr>
+          <w:ilvl w:val="0"/>
+          <w:numId w:val="5"/>
+        </w:numPr>
+        <w:spacing w:line="360" w:lineRule="auto"/>
+        <w:rPr>
+          <w:rFonts w:ascii="Arial" w:hAnsi="Arial" w:cs="Arial"/>
+          <w:sz w:val="24"/>
+          <w:szCs w:val="24"/>
+        </w:rPr>
+      </w:pPr>
+      <w:r>
+        <w:rPr>
+          <w:rFonts w:ascii="Arial" w:hAnsi="Arial" w:cs="Arial"/>
+          <w:sz w:val="24"/>
+          <w:szCs w:val="24"/>
+        </w:rPr>
+        <w:t>User testing participants</w:t>
+      </w:r>
+    </w:p>
+    <w:p>
+      <w:pPr>
+        <w:pStyle w:val="ListParagraph"/>
+        <w:spacing w:line="360" w:lineRule="auto"/>
+        <w:ind w:left="1440"/>
+        <w:rPr>
+          <w:rFonts w:ascii="Arial" w:hAnsi="Arial" w:cs="Arial"/>
+          <w:sz w:val="24"/>
+          <w:szCs w:val="24"/>
+        </w:rPr>
+      </w:pPr>
+    </w:p>
+    <w:p>
+      <w:pPr>
+        <w:pStyle w:val="ListParagraph"/>
+        <w:spacing w:line="360" w:lineRule="auto"/>
+        <w:rPr>
+          <w:rFonts w:ascii="Arial" w:hAnsi="Arial" w:cs="Arial"/>
+          <w:b/>
+          <w:bCs/>
+          <w:sz w:val="24"/>
+          <w:szCs w:val="24"/>
+        </w:rPr>
+      </w:pPr>
+      <w:r>
+        <w:rPr>
+          <w:rFonts w:ascii="Arial" w:hAnsi="Arial" w:cs="Arial"/>
+          <w:b/>
+          <w:bCs/>
+          <w:sz w:val="24"/>
+          <w:szCs w:val="24"/>
+        </w:rPr>
+        <w:t>Phase 3: Development</w:t>
+      </w:r>
+    </w:p>
+    <w:p>
+      <w:pPr>
+        <w:pStyle w:val="ListParagraph"/>
+        <w:spacing w:line="360" w:lineRule="auto"/>
+        <w:rPr>
+          <w:rFonts w:ascii="Arial" w:hAnsi="Arial" w:cs="Arial"/>
+          <w:sz w:val="24"/>
+          <w:szCs w:val="24"/>
+        </w:rPr>
+      </w:pPr>
+    </w:p>
+    <w:p>
+      <w:pPr>
+        <w:pStyle w:val="ListParagraph"/>
+        <w:spacing w:line="360" w:lineRule="auto"/>
+        <w:rPr>
+          <w:rFonts w:ascii="Arial" w:hAnsi="Arial" w:cs="Arial"/>
+          <w:sz w:val="24"/>
+          <w:szCs w:val="24"/>
+        </w:rPr>
+      </w:pPr>
+      <w:r>
+        <w:rPr>
+          <w:rFonts w:ascii="Arial" w:hAnsi="Arial" w:cs="Arial"/>
+          <w:sz w:val="24"/>
+          <w:szCs w:val="24"/>
+        </w:rPr>
+        <w:t>Duration: 2 weeks</w:t>
+      </w:r>
+    </w:p>
+    <w:p>
+      <w:pPr>
+        <w:pStyle w:val="ListParagraph"/>
+        <w:spacing w:line="360" w:lineRule="auto"/>
+        <w:rPr>
+          <w:rFonts w:ascii="Arial" w:hAnsi="Arial" w:cs="Arial"/>
+          <w:sz w:val="24"/>
+          <w:szCs w:val="24"/>
+        </w:rPr>
+      </w:pPr>
+    </w:p>
+    <w:p>
+      <w:pPr>
+        <w:pStyle w:val="ListParagraph"/>
+        <w:spacing w:line="360" w:lineRule="auto"/>
+        <w:rPr>
+          <w:rFonts w:ascii="Arial" w:hAnsi="Arial" w:cs="Arial"/>
+          <w:sz w:val="24"/>
+          <w:szCs w:val="24"/>
+        </w:rPr>
+      </w:pPr>
+    </w:p>
+    <w:p>
+      <w:pPr>
+        <w:pStyle w:val="ListParagraph"/>
+        <w:spacing w:line="360" w:lineRule="auto"/>
+        <w:rPr>
+          <w:rFonts w:ascii="Arial" w:hAnsi="Arial" w:cs="Arial"/>
+          <w:b/>
+          <w:bCs/>
+          <w:sz w:val="24"/>
+          <w:szCs w:val="24"/>
+        </w:rPr>
+      </w:pPr>
+      <w:r>
+        <w:rPr>
+          <w:rFonts w:ascii="Arial" w:hAnsi="Arial" w:cs="Arial"/>
+          <w:b/>
+          <w:bCs/>
+          <w:sz w:val="24"/>
+          <w:szCs w:val="24"/>
+        </w:rPr>
+        <w:t>Milestones:</w:t>
+      </w:r>
+    </w:p>
+    <w:p>
+      <w:pPr>
+        <w:pStyle w:val="ListParagraph"/>
+        <w:numPr>
+          <w:ilvl w:val="0"/>
+          <w:numId w:val="6"/>
+        </w:numPr>
+        <w:spacing w:line="360" w:lineRule="auto"/>
+        <w:rPr>
+          <w:rFonts w:ascii="Arial" w:hAnsi="Arial" w:cs="Arial"/>
+          <w:sz w:val="24"/>
+          <w:szCs w:val="24"/>
+        </w:rPr>
+      </w:pPr>
+      <w:r>
+        <w:rPr>
+          <w:rFonts w:ascii="Arial" w:hAnsi="Arial" w:cs="Arial"/>
+          <w:sz w:val="24"/>
+          <w:szCs w:val="24"/>
+        </w:rPr>
+        <w:t>Develop core calculator functionality (basic arithmetic operations).</w:t>
+      </w:r>
+    </w:p>
+    <w:p>
+      <w:pPr>
+        <w:pStyle w:val="ListParagraph"/>
+        <w:numPr>
+          <w:ilvl w:val="0"/>
+          <w:numId w:val="6"/>
+        </w:numPr>
+        <w:spacing w:line="360" w:lineRule="auto"/>
+        <w:rPr>
+          <w:rFonts w:ascii="Arial" w:hAnsi="Arial" w:cs="Arial"/>
+          <w:sz w:val="24"/>
+          <w:szCs w:val="24"/>
+        </w:rPr>
+      </w:pPr>
+      <w:r>
+        <w:rPr>
+          <w:rFonts w:ascii="Arial" w:hAnsi="Arial" w:cs="Arial"/>
+          <w:sz w:val="24"/>
+          <w:szCs w:val="24"/>
+        </w:rPr>
+        <w:t>Implement scientific functions (trigonometric, logarithmic, etc.).</w:t>
+      </w:r>
+    </w:p>
+    <w:p>
+      <w:pPr>
+        <w:pStyle w:val="ListParagraph"/>
+        <w:numPr>
+          <w:ilvl w:val="0"/>
+          <w:numId w:val="6"/>
+        </w:numPr>
+        <w:spacing w:line="360" w:lineRule="auto"/>
+        <w:rPr>
+          <w:rFonts w:ascii="Arial" w:hAnsi="Arial" w:cs="Arial"/>
+          <w:sz w:val="24"/>
+          <w:szCs w:val="24"/>
+        </w:rPr>
+      </w:pPr>
+      <w:r>
+        <w:rPr>
+          <w:rFonts w:ascii="Arial" w:hAnsi="Arial" w:cs="Arial"/>
+          <w:sz w:val="24"/>
+          <w:szCs w:val="24"/>
+        </w:rPr>
+        <w:t>Integrate computation history feature.</w:t>
+      </w:r>
+    </w:p>
+    <w:p>
+      <w:pPr>
+        <w:pStyle w:val="ListParagraph"/>
+        <w:numPr>
+          <w:ilvl w:val="0"/>
+          <w:numId w:val="6"/>
+        </w:numPr>
+        <w:spacing w:line="360" w:lineRule="auto"/>
+        <w:rPr>
+          <w:rFonts w:ascii="Arial" w:hAnsi="Arial" w:cs="Arial"/>
+          <w:sz w:val="24"/>
+          <w:szCs w:val="24"/>
+        </w:rPr>
+      </w:pPr>
+      <w:r>
+        <w:rPr>
+          <w:rFonts w:ascii="Arial" w:hAnsi="Arial" w:cs="Arial"/>
+          <w:sz w:val="24"/>
+          <w:szCs w:val="24"/>
+        </w:rPr>
+        <w:t>Perform thorough testing and debugging.</w:t>
+      </w:r>
+    </w:p>
+    <w:p>
+      <w:pPr>
+        <w:pStyle w:val="ListParagraph"/>
+        <w:spacing w:line="360" w:lineRule="auto"/>
+        <w:ind w:left="1440"/>
+        <w:rPr>
+          <w:rFonts w:ascii="Arial" w:hAnsi="Arial" w:cs="Arial"/>
+          <w:sz w:val="24"/>
+          <w:szCs w:val="24"/>
+        </w:rPr>
+      </w:pPr>
+    </w:p>
+    <w:p>
+      <w:pPr>
+        <w:pStyle w:val="ListParagraph"/>
+        <w:spacing w:line="360" w:lineRule="auto"/>
+        <w:rPr>
+          <w:rFonts w:ascii="Arial" w:hAnsi="Arial" w:cs="Arial"/>
+          <w:b/>
+          <w:bCs/>
+          <w:sz w:val="24"/>
+          <w:szCs w:val="24"/>
+        </w:rPr>
+      </w:pPr>
+      <w:r>
+        <w:rPr>
+          <w:rFonts w:ascii="Arial" w:hAnsi="Arial" w:cs="Arial"/>
+          <w:b/>
+          <w:bCs/>
+          <w:sz w:val="24"/>
+          <w:szCs w:val="24"/>
+        </w:rPr>
+        <w:t>Resources Needed:</w:t>
+      </w:r>
+    </w:p>
+    <w:p>
+      <w:pPr>
+        <w:pStyle w:val="ListParagraph"/>
+        <w:numPr>
+          <w:ilvl w:val="0"/>
+          <w:numId w:val="7"/>
+        </w:numPr>
+        <w:spacing w:line="360" w:lineRule="auto"/>
+        <w:rPr>
+          <w:rFonts w:ascii="Arial" w:hAnsi="Arial" w:cs="Arial"/>
+          <w:sz w:val="24"/>
+          <w:szCs w:val="24"/>
+        </w:rPr>
+      </w:pPr>
+      <w:r>
+        <w:rPr>
+          <w:rFonts w:ascii="Arial" w:hAnsi="Arial" w:cs="Arial"/>
+          <w:sz w:val="24"/>
+          <w:szCs w:val="24"/>
+        </w:rPr>
+        <w:t>Software developers (front-end and back-end)</w:t>
+      </w:r>
+    </w:p>
+    <w:p>
+      <w:pPr>
+        <w:pStyle w:val="ListParagraph"/>
+        <w:numPr>
+          <w:ilvl w:val="0"/>
+          <w:numId w:val="7"/>
+        </w:numPr>
+        <w:spacing w:line="360" w:lineRule="auto"/>
+        <w:rPr>
+          <w:rFonts w:ascii="Arial" w:hAnsi="Arial" w:cs="Arial"/>
+          <w:sz w:val="24"/>
+          <w:szCs w:val="24"/>
+        </w:rPr>
+      </w:pPr>
+      <w:r>
+        <w:rPr>
+          <w:rFonts w:ascii="Arial" w:hAnsi="Arial" w:cs="Arial"/>
+          <w:sz w:val="24"/>
+          <w:szCs w:val="24"/>
+        </w:rPr>
+        <w:t>Database engineer</w:t>
+      </w:r>
+    </w:p>
+    <w:p>
+      <w:pPr>
+        <w:pStyle w:val="ListParagraph"/>
+        <w:numPr>
+          <w:ilvl w:val="0"/>
+          <w:numId w:val="7"/>
+        </w:numPr>
+        <w:spacing w:line="360" w:lineRule="auto"/>
+        <w:rPr>
+          <w:rFonts w:ascii="Arial" w:hAnsi="Arial" w:cs="Arial"/>
+          <w:sz w:val="24"/>
+          <w:szCs w:val="24"/>
+        </w:rPr>
+      </w:pPr>
+      <w:r>
+        <w:rPr>
+          <w:rFonts w:ascii="Arial" w:hAnsi="Arial" w:cs="Arial"/>
+          <w:sz w:val="24"/>
+          <w:szCs w:val="24"/>
+        </w:rPr>
+        <w:t>Testing team</w:t>
+      </w:r>
+    </w:p>
+    <w:p>
+      <w:pPr>
+        <w:pStyle w:val="ListParagraph"/>
+        <w:spacing w:line="360" w:lineRule="auto"/>
+        <w:ind w:left="1440"/>
+        <w:rPr>
+          <w:rFonts w:ascii="Arial" w:hAnsi="Arial" w:cs="Arial"/>
+          <w:sz w:val="24"/>
+          <w:szCs w:val="24"/>
+        </w:rPr>
+      </w:pPr>
+    </w:p>
+    <w:p>
+      <w:pPr>
+        <w:pStyle w:val="ListParagraph"/>
+        <w:spacing w:line="360" w:lineRule="auto"/>
+        <w:rPr>
+          <w:rFonts w:ascii="Arial" w:hAnsi="Arial" w:cs="Arial"/>
+          <w:b/>
+          <w:bCs/>
+          <w:sz w:val="24"/>
+          <w:szCs w:val="24"/>
+        </w:rPr>
+      </w:pPr>
+      <w:r>
+        <w:rPr>
+          <w:rFonts w:ascii="Arial" w:hAnsi="Arial" w:cs="Arial"/>
+          <w:b/>
+          <w:bCs/>
+          <w:sz w:val="24"/>
+          <w:szCs w:val="24"/>
+        </w:rPr>
+        <w:t>Phase 4: Testing and Quality Assurance</w:t>
+      </w:r>
+    </w:p>
+    <w:p>
+      <w:pPr>
+        <w:pStyle w:val="ListParagraph"/>
+        <w:spacing w:line="360" w:lineRule="auto"/>
+        <w:rPr>
+          <w:rFonts w:ascii="Arial" w:hAnsi="Arial" w:cs="Arial"/>
+          <w:sz w:val="24"/>
+          <w:szCs w:val="24"/>
+        </w:rPr>
+      </w:pPr>
+    </w:p>
+    <w:p>
+      <w:pPr>
+        <w:pStyle w:val="ListParagraph"/>
+        <w:spacing w:line="360" w:lineRule="auto"/>
+        <w:rPr>
+          <w:rFonts w:ascii="Arial" w:hAnsi="Arial" w:cs="Arial"/>
+          <w:sz w:val="24"/>
+          <w:szCs w:val="24"/>
+        </w:rPr>
+      </w:pPr>
+      <w:r>
+        <w:rPr>
+          <w:rFonts w:ascii="Arial" w:hAnsi="Arial" w:cs="Arial"/>
+          <w:sz w:val="24"/>
+          <w:szCs w:val="24"/>
+        </w:rPr>
+        <w:t>Duration: 1-2 weeks</w:t>
+      </w:r>
+    </w:p>
+    <w:p>
+      <w:pPr>
+        <w:pStyle w:val="ListParagraph"/>
+        <w:spacing w:line="360" w:lineRule="auto"/>
+        <w:rPr>
+          <w:rFonts w:ascii="Arial" w:hAnsi="Arial" w:cs="Arial"/>
+          <w:sz w:val="24"/>
+          <w:szCs w:val="24"/>
+        </w:rPr>
+      </w:pPr>
+    </w:p>
+    <w:p>
+      <w:pPr>
+        <w:pStyle w:val="ListParagraph"/>
+        <w:spacing w:line="360" w:lineRule="auto"/>
+        <w:rPr>
+          <w:rFonts w:ascii="Arial" w:hAnsi="Arial" w:cs="Arial"/>
+          <w:b/>
+          <w:bCs/>
+          <w:sz w:val="24"/>
+          <w:szCs w:val="24"/>
+        </w:rPr>
+      </w:pPr>
+      <w:r>
+        <w:rPr>
+          <w:rFonts w:ascii="Arial" w:hAnsi="Arial" w:cs="Arial"/>
+          <w:b/>
+          <w:bCs/>
+          <w:sz w:val="24"/>
+          <w:szCs w:val="24"/>
+        </w:rPr>
+        <w:t>Milestones:</w:t>
+      </w:r>
+    </w:p>
+    <w:p>
+      <w:pPr>
+        <w:pStyle w:val="ListParagraph"/>
+        <w:numPr>
+          <w:ilvl w:val="0"/>
+          <w:numId w:val="8"/>
+        </w:numPr>
+        <w:spacing w:line="360" w:lineRule="auto"/>
+        <w:rPr>
+          <w:rFonts w:ascii="Arial" w:hAnsi="Arial" w:cs="Arial"/>
+          <w:sz w:val="24"/>
+          <w:szCs w:val="24"/>
+        </w:rPr>
+      </w:pPr>
+      <w:r>
+        <w:rPr>
+          <w:rFonts w:ascii="Arial" w:hAnsi="Arial" w:cs="Arial"/>
+          <w:sz w:val="24"/>
+          <w:szCs w:val="24"/>
+        </w:rPr>
+        <w:t>Conduct functional testing of all calculator features.</w:t>
+      </w:r>
+    </w:p>
+    <w:p>
+      <w:pPr>
+        <w:pStyle w:val="ListParagraph"/>
+        <w:numPr>
+          <w:ilvl w:val="0"/>
+          <w:numId w:val="8"/>
+        </w:numPr>
+        <w:spacing w:line="360" w:lineRule="auto"/>
+        <w:rPr>
+          <w:rFonts w:ascii="Arial" w:hAnsi="Arial" w:cs="Arial"/>
+          <w:sz w:val="24"/>
+          <w:szCs w:val="24"/>
+        </w:rPr>
+      </w:pPr>
+      <w:r>
+        <w:rPr>
+          <w:rFonts w:ascii="Arial" w:hAnsi="Arial" w:cs="Arial"/>
+          <w:sz w:val="24"/>
+          <w:szCs w:val="24"/>
+        </w:rPr>
+        <w:t>Perform compatibility testing on different platforms and devices.</w:t>
+      </w:r>
+    </w:p>
+    <w:p>
+      <w:pPr>
+        <w:pStyle w:val="ListParagraph"/>
+        <w:numPr>
+          <w:ilvl w:val="0"/>
+          <w:numId w:val="8"/>
+        </w:numPr>
+        <w:spacing w:line="360" w:lineRule="auto"/>
+        <w:rPr>
+          <w:rFonts w:ascii="Arial" w:hAnsi="Arial" w:cs="Arial"/>
+          <w:sz w:val="24"/>
+          <w:szCs w:val="24"/>
+        </w:rPr>
+      </w:pPr>
+      <w:r>
+        <w:rPr>
+          <w:rFonts w:ascii="Arial" w:hAnsi="Arial" w:cs="Arial"/>
+          <w:sz w:val="24"/>
+          <w:szCs w:val="24"/>
+        </w:rPr>
+        <w:t>Address any bugs or issues identified during testing.</w:t>
+      </w:r>
+    </w:p>
+    <w:p>
+      <w:pPr>
+        <w:pStyle w:val="ListParagraph"/>
+        <w:spacing w:line="360" w:lineRule="auto"/>
+        <w:ind w:left="1440"/>
+        <w:rPr>
+          <w:rFonts w:ascii="Arial" w:hAnsi="Arial" w:cs="Arial"/>
+          <w:sz w:val="24"/>
+          <w:szCs w:val="24"/>
+        </w:rPr>
+      </w:pPr>
+    </w:p>
+    <w:p>
+      <w:pPr>
+        <w:pStyle w:val="ListParagraph"/>
+        <w:spacing w:line="360" w:lineRule="auto"/>
+        <w:rPr>
+          <w:rFonts w:ascii="Arial" w:hAnsi="Arial" w:cs="Arial"/>
+          <w:b/>
+          <w:bCs/>
+          <w:sz w:val="24"/>
+          <w:szCs w:val="24"/>
+        </w:rPr>
+      </w:pPr>
+      <w:r>
+        <w:rPr>
+          <w:rFonts w:ascii="Arial" w:hAnsi="Arial" w:cs="Arial"/>
+          <w:b/>
+          <w:bCs/>
+          <w:sz w:val="24"/>
+          <w:szCs w:val="24"/>
+        </w:rPr>
+        <w:t>Resources Needed:</w:t>
+      </w:r>
+    </w:p>
+    <w:p>
+      <w:pPr>
+        <w:pStyle w:val="ListParagraph"/>
+        <w:numPr>
+          <w:ilvl w:val="0"/>
+          <w:numId w:val="9"/>
+        </w:numPr>
+        <w:spacing w:line="360" w:lineRule="auto"/>
+        <w:rPr>
+          <w:rFonts w:ascii="Arial" w:hAnsi="Arial" w:cs="Arial"/>
+          <w:sz w:val="24"/>
+          <w:szCs w:val="24"/>
+        </w:rPr>
+      </w:pPr>
+      <w:r>
+        <w:rPr>
+          <w:rFonts w:ascii="Arial" w:hAnsi="Arial" w:cs="Arial"/>
+          <w:sz w:val="24"/>
+          <w:szCs w:val="24"/>
+        </w:rPr>
+        <w:t>Testing tools</w:t>
+      </w:r>
+    </w:p>
+    <w:p>
+      <w:pPr>
+        <w:pStyle w:val="ListParagraph"/>
+        <w:numPr>
+          <w:ilvl w:val="0"/>
+          <w:numId w:val="9"/>
+        </w:numPr>
+        <w:spacing w:line="360" w:lineRule="auto"/>
+        <w:rPr>
+          <w:rFonts w:ascii="Arial" w:hAnsi="Arial" w:cs="Arial"/>
+          <w:sz w:val="24"/>
+          <w:szCs w:val="24"/>
+        </w:rPr>
+      </w:pPr>
+      <w:r>
+        <w:rPr>
+          <w:rFonts w:ascii="Arial" w:hAnsi="Arial" w:cs="Arial"/>
+          <w:sz w:val="24"/>
+          <w:szCs w:val="24"/>
+        </w:rPr>
+        <w:t>Devices for compatibility testing</w:t>
+      </w:r>
+    </w:p>
+    <w:p>
+      <w:pPr>
+        <w:pStyle w:val="ListParagraph"/>
+        <w:spacing w:line="360" w:lineRule="auto"/>
+        <w:rPr>
+          <w:rFonts w:ascii="Arial" w:hAnsi="Arial" w:cs="Arial"/>
+          <w:sz w:val="24"/>
+          <w:szCs w:val="24"/>
+        </w:rPr>
+      </w:pPr>
+    </w:p>
+    <w:p>
+      <w:pPr>
+        <w:pStyle w:val="ListParagraph"/>
+        <w:spacing w:line="360" w:lineRule="auto"/>
+        <w:rPr>
+          <w:rFonts w:ascii="Arial" w:hAnsi="Arial" w:cs="Arial"/>
+          <w:b/>
+          <w:bCs/>
+          <w:sz w:val="24"/>
+          <w:szCs w:val="24"/>
+        </w:rPr>
+      </w:pPr>
+      <w:r>
+        <w:rPr>
+          <w:rFonts w:ascii="Arial" w:hAnsi="Arial" w:cs="Arial"/>
+          <w:b/>
+          <w:bCs/>
+          <w:sz w:val="24"/>
+          <w:szCs w:val="24"/>
+        </w:rPr>
+        <w:t>Phase 5: Deployment and Launch</w:t>
+      </w:r>
+    </w:p>
+    <w:p>
+      <w:pPr>
+        <w:pStyle w:val="ListParagraph"/>
+        <w:spacing w:line="360" w:lineRule="auto"/>
+        <w:rPr>
+          <w:rFonts w:ascii="Arial" w:hAnsi="Arial" w:cs="Arial"/>
+          <w:b/>
+          <w:bCs/>
+          <w:sz w:val="24"/>
+          <w:szCs w:val="24"/>
+        </w:rPr>
+      </w:pPr>
+    </w:p>
+    <w:p>
+      <w:pPr>
+        <w:pStyle w:val="ListParagraph"/>
+        <w:spacing w:line="360" w:lineRule="auto"/>
+        <w:rPr>
+          <w:rFonts w:ascii="Arial" w:hAnsi="Arial" w:cs="Arial"/>
+          <w:sz w:val="24"/>
+          <w:szCs w:val="24"/>
+        </w:rPr>
+      </w:pPr>
+      <w:r>
+        <w:rPr>
+          <w:rFonts w:ascii="Arial" w:hAnsi="Arial" w:cs="Arial"/>
+          <w:sz w:val="24"/>
+          <w:szCs w:val="24"/>
+        </w:rPr>
+        <w:t>Duration: 1 week</w:t>
+      </w:r>
+    </w:p>
+    <w:p>
+      <w:pPr>
+        <w:pStyle w:val="ListParagraph"/>
+        <w:spacing w:line="360" w:lineRule="auto"/>
+        <w:rPr>
+          <w:rFonts w:ascii="Arial" w:hAnsi="Arial" w:cs="Arial"/>
+          <w:sz w:val="24"/>
+          <w:szCs w:val="24"/>
+        </w:rPr>
+      </w:pPr>
+    </w:p>
+    <w:p>
+      <w:pPr>
+        <w:pStyle w:val="ListParagraph"/>
+        <w:spacing w:line="360" w:lineRule="auto"/>
+        <w:rPr>
+          <w:rFonts w:ascii="Arial" w:hAnsi="Arial" w:cs="Arial"/>
+          <w:b/>
+          <w:bCs/>
+          <w:sz w:val="24"/>
+          <w:szCs w:val="24"/>
+        </w:rPr>
+      </w:pPr>
+      <w:r>
+        <w:rPr>
+          <w:rFonts w:ascii="Arial" w:hAnsi="Arial" w:cs="Arial"/>
+          <w:b/>
+          <w:bCs/>
+          <w:sz w:val="24"/>
+          <w:szCs w:val="24"/>
+        </w:rPr>
+        <w:t>Milestones:</w:t>
+      </w:r>
+    </w:p>
+    <w:p>
+      <w:pPr>
+        <w:pStyle w:val="ListParagraph"/>
+        <w:numPr>
+          <w:ilvl w:val="0"/>
+          <w:numId w:val="10"/>
+        </w:numPr>
+        <w:spacing w:line="360" w:lineRule="auto"/>
+        <w:rPr>
+          <w:rFonts w:ascii="Arial" w:hAnsi="Arial" w:cs="Arial"/>
+          <w:sz w:val="24"/>
+          <w:szCs w:val="24"/>
+        </w:rPr>
+      </w:pPr>
+      <w:r>
+        <w:rPr>
+          <w:rFonts w:ascii="Arial" w:hAnsi="Arial" w:cs="Arial"/>
+          <w:sz w:val="24"/>
+          <w:szCs w:val="24"/>
+        </w:rPr>
+        <w:t>Deploy the scientific calculator to a web server.</w:t>
+      </w:r>
+    </w:p>
+    <w:p>
+      <w:pPr>
+        <w:pStyle w:val="ListParagraph"/>
+        <w:numPr>
+          <w:ilvl w:val="0"/>
+          <w:numId w:val="10"/>
+        </w:numPr>
+        <w:spacing w:line="360" w:lineRule="auto"/>
+        <w:rPr>
+          <w:rFonts w:ascii="Arial" w:hAnsi="Arial" w:cs="Arial"/>
+          <w:sz w:val="24"/>
+          <w:szCs w:val="24"/>
+        </w:rPr>
+      </w:pPr>
+      <w:r>
+        <w:rPr>
+          <w:rFonts w:ascii="Arial" w:hAnsi="Arial" w:cs="Arial"/>
+          <w:sz w:val="24"/>
+          <w:szCs w:val="24"/>
+        </w:rPr>
+        <w:t>Perform final checks and optimizations.</w:t>
+      </w:r>
+    </w:p>
+    <w:p>
+      <w:pPr>
+        <w:pStyle w:val="ListParagraph"/>
+        <w:numPr>
+          <w:ilvl w:val="0"/>
+          <w:numId w:val="10"/>
+        </w:numPr>
+        <w:spacing w:line="360" w:lineRule="auto"/>
+        <w:rPr>
+          <w:rFonts w:ascii="Arial" w:hAnsi="Arial" w:cs="Arial"/>
+          <w:sz w:val="24"/>
+          <w:szCs w:val="24"/>
+        </w:rPr>
+      </w:pPr>
+      <w:r>
+        <w:rPr>
+          <w:rFonts w:ascii="Arial" w:hAnsi="Arial" w:cs="Arial"/>
+          <w:sz w:val="24"/>
+          <w:szCs w:val="24"/>
+        </w:rPr>
+        <w:t>Launch the project to the target audience.</w:t>
+      </w:r>
+    </w:p>
+    <w:p>
+      <w:pPr>
+        <w:pStyle w:val="ListParagraph"/>
+        <w:spacing w:line="360" w:lineRule="auto"/>
+        <w:rPr>
+          <w:rFonts w:ascii="Arial" w:hAnsi="Arial" w:cs="Arial"/>
+          <w:sz w:val="24"/>
+          <w:szCs w:val="24"/>
+        </w:rPr>
+      </w:pPr>
+    </w:p>
+    <w:p>
+      <w:pPr>
+        <w:pStyle w:val="ListParagraph"/>
+        <w:spacing w:line="360" w:lineRule="auto"/>
+        <w:rPr>
+          <w:rFonts w:ascii="Arial" w:hAnsi="Arial" w:cs="Arial"/>
+          <w:b/>
+          <w:bCs/>
+          <w:sz w:val="24"/>
+          <w:szCs w:val="24"/>
+        </w:rPr>
+      </w:pPr>
+      <w:r>
+        <w:rPr>
+          <w:rFonts w:ascii="Arial" w:hAnsi="Arial" w:cs="Arial"/>
+          <w:b/>
+          <w:bCs/>
+          <w:sz w:val="24"/>
+          <w:szCs w:val="24"/>
+        </w:rPr>
+        <w:t>Resources Needed:</w:t>
+      </w:r>
+    </w:p>
+    <w:p>
+      <w:pPr>
+        <w:pStyle w:val="ListParagraph"/>
+        <w:numPr>
+          <w:ilvl w:val="0"/>
+          <w:numId w:val="13"/>
+        </w:numPr>
+        <w:spacing w:line="360" w:lineRule="auto"/>
+        <w:rPr>
+          <w:rFonts w:ascii="Arial" w:hAnsi="Arial" w:cs="Arial"/>
+          <w:b/>
+          <w:bCs/>
+          <w:sz w:val="24"/>
+          <w:szCs w:val="24"/>
+        </w:rPr>
+      </w:pPr>
+      <w:r>
+        <w:rPr>
+          <w:rFonts w:ascii="Arial" w:hAnsi="Arial" w:cs="Arial"/>
+          <w:sz w:val="24"/>
+          <w:szCs w:val="24"/>
+        </w:rPr>
+        <w:t>Deployment tools</w:t>
+      </w:r>
+    </w:p>
+    <w:p>
+      <w:pPr>
+        <w:pStyle w:val="ListParagraph"/>
+        <w:spacing w:line="360" w:lineRule="auto"/>
+        <w:ind w:left="1440"/>
+        <w:rPr>
+          <w:rFonts w:ascii="Arial" w:hAnsi="Arial" w:cs="Arial"/>
+          <w:b/>
+          <w:bCs/>
+          <w:sz w:val="24"/>
+          <w:szCs w:val="24"/>
         </w:rPr>
       </w:pPr>
     </w:p>
@@ -927,7 +2334,6 @@
           <w:sz w:val="28"/>
           <w:szCs w:val="28"/>
         </w:rPr>
-        <w:lastRenderedPageBreak/>
         <w:t>Conclusion</w:t>
       </w:r>
     </w:p>
@@ -995,7 +2401,16 @@
           <w:sz w:val="24"/>
           <w:szCs w:val="24"/>
         </w:rPr>
-        <w:t>It will elevate user experience, improve learning outcomes, enhance accuracy and efficiency, and foster collaboration among users. With a detailed project plan encompassing all phases from planning to deployment, alongside a thorough evaluation and risk assessment strategy, our proposal offers a robust framework for the development of this transformative tool. In essence, the Scientific Calculator with Computation History represents a paradigm shift in mathematical computations, aligning with evolving user demands and driving advancements in technology to meet the needs of professionals, students, and enthusiasts alike.</w:t>
+        <w:t xml:space="preserve">It will elevate user experience, improve learning outcomes, enhance accuracy and efficiency, and foster collaboration among users. With a detailed project plan encompassing all phases from planning to deployment, alongside a thorough evaluation and risk assessment strategy, our proposal offers a robust framework for the development of this transformative tool. In essence, the Scientific Calculator with Computation History represents a paradigm shift in mathematical computations, aligning with evolving user demands and driving </w:t>
+      </w:r>
+      <w:r>
+        <w:rPr>
+          <w:rFonts w:ascii="Arial" w:hAnsi="Arial" w:cs="Arial"/>
+          <w:sz w:val="24"/>
+          <w:szCs w:val="24"/>
+        </w:rPr>
+        <w:lastRenderedPageBreak/>
+        <w:t>advancements in technology to meet the needs of professionals, students, and enthusiasts alike.</w:t>
       </w:r>
     </w:p>
     <w:p>

</xml_diff>

<commit_message>
Update Developing Scientific Calculator.docx
Benefits & Impact
</commit_message>
<xml_diff>
--- a/Developing Scientific Calculator.docx
+++ b/Developing Scientific Calculator.docx
@@ -1,6 +1,6 @@
 
 <file path=word/document.xml><?xml version="1.0" encoding="utf-8"?>
-<w:document xmlns:wpc="http://schemas.microsoft.com/office/word/2010/wordprocessingCanvas" xmlns:cx="http://schemas.microsoft.com/office/drawing/2014/chartex" xmlns:cx1="http://schemas.microsoft.com/office/drawing/2015/9/8/chartex" xmlns:cx2="http://schemas.microsoft.com/office/drawing/2015/10/21/chartex" xmlns:cx3="http://schemas.microsoft.com/office/drawing/2016/5/9/chartex" xmlns:cx4="http://schemas.microsoft.com/office/drawing/2016/5/10/chartex" xmlns:cx5="http://schemas.microsoft.com/office/drawing/2016/5/11/chartex" xmlns:cx6="http://schemas.microsoft.com/office/drawing/2016/5/12/chartex" xmlns:cx7="http://schemas.microsoft.com/office/drawing/2016/5/13/chartex" xmlns:cx8="http://schemas.microsoft.com/office/drawing/2016/5/14/chartex" xmlns:mc="http://schemas.openxmlformats.org/markup-compatibility/2006" xmlns:aink="http://schemas.microsoft.com/office/drawing/2016/ink" xmlns:am3d="http://schemas.microsoft.com/office/drawing/2017/model3d" xmlns:o="urn:schemas-microsoft-com:office:office" xmlns:oel="http://schemas.microsoft.com/office/2019/extlst" xmlns:r="http://schemas.openxmlformats.org/officeDocument/2006/relationships" xmlns:m="http://schemas.openxmlformats.org/officeDocument/2006/math" xmlns:v="urn:schemas-microsoft-com:vml" xmlns:wp14="http://schemas.microsoft.com/office/word/2010/wordprocessingDrawing" xmlns:wp="http://schemas.openxmlformats.org/drawingml/2006/wordprocessingDrawing" xmlns:w10="urn:schemas-microsoft-com:office:word" xmlns:w="http://schemas.openxmlformats.org/wordprocessingml/2006/main" xmlns:w14="http://schemas.microsoft.com/office/word/2010/wordml" xmlns:w15="http://schemas.microsoft.com/office/word/2012/wordml" xmlns:w16cex="http://schemas.microsoft.com/office/word/2018/wordml/cex" xmlns:w16cid="http://schemas.microsoft.com/office/word/2016/wordml/cid" xmlns:w16="http://schemas.microsoft.com/office/word/2018/wordml" xmlns:w16sdtdh="http://schemas.microsoft.com/office/word/2020/wordml/sdtdatahash" xmlns:w16se="http://schemas.microsoft.com/office/word/2015/wordml/symex" xmlns:wpg="http://schemas.microsoft.com/office/word/2010/wordprocessingGroup" xmlns:wpi="http://schemas.microsoft.com/office/word/2010/wordprocessingInk" xmlns:wne="http://schemas.microsoft.com/office/word/2006/wordml" xmlns:wps="http://schemas.microsoft.com/office/word/2010/wordprocessingShape" mc:Ignorable="w14 w15 w16se w16cid w16 w16cex w16sdtdh wp14">
+<w:document xmlns:wpc="http://schemas.microsoft.com/office/word/2010/wordprocessingCanvas" xmlns:cx="http://schemas.microsoft.com/office/drawing/2014/chartex" xmlns:cx1="http://schemas.microsoft.com/office/drawing/2015/9/8/chartex" xmlns:mc="http://schemas.openxmlformats.org/markup-compatibility/2006" xmlns:o="urn:schemas-microsoft-com:office:office" xmlns:r="http://schemas.openxmlformats.org/officeDocument/2006/relationships" xmlns:m="http://schemas.openxmlformats.org/officeDocument/2006/math" xmlns:v="urn:schemas-microsoft-com:vml" xmlns:wp14="http://schemas.microsoft.com/office/word/2010/wordprocessingDrawing" xmlns:wp="http://schemas.openxmlformats.org/drawingml/2006/wordprocessingDrawing" xmlns:w10="urn:schemas-microsoft-com:office:word" xmlns:w="http://schemas.openxmlformats.org/wordprocessingml/2006/main" xmlns:w14="http://schemas.microsoft.com/office/word/2010/wordml" xmlns:w15="http://schemas.microsoft.com/office/word/2012/wordml" xmlns:w16se="http://schemas.microsoft.com/office/word/2015/wordml/symex" xmlns:wpg="http://schemas.microsoft.com/office/word/2010/wordprocessingGroup" xmlns:wpi="http://schemas.microsoft.com/office/word/2010/wordprocessingInk" xmlns:wne="http://schemas.microsoft.com/office/word/2006/wordml" xmlns:wps="http://schemas.microsoft.com/office/word/2010/wordprocessingShape" mc:Ignorable="w14 w15 w16se wp14">
   <w:body>
     <w:p>
       <w:pPr>
@@ -242,7 +242,7 @@
           <w:sz w:val="24"/>
           <w:szCs w:val="24"/>
         </w:rPr>
-        <w:t>Bande,</w:t>
+        <w:t>Bande</w:t>
       </w:r>
       <w:proofErr w:type="spellEnd"/>
       <w:r>
@@ -253,7 +253,29 @@
           <w:sz w:val="24"/>
           <w:szCs w:val="24"/>
         </w:rPr>
-        <w:t xml:space="preserve"> Meliza H.</w:t>
+        <w:t xml:space="preserve">, </w:t>
+      </w:r>
+      <w:proofErr w:type="spellStart"/>
+      <w:r>
+        <w:rPr>
+          <w:rFonts w:ascii="Arial" w:hAnsi="Arial" w:cs="Arial"/>
+          <w:b/>
+          <w:bCs/>
+          <w:sz w:val="24"/>
+          <w:szCs w:val="24"/>
+        </w:rPr>
+        <w:t>Meliza</w:t>
+      </w:r>
+      <w:proofErr w:type="spellEnd"/>
+      <w:r>
+        <w:rPr>
+          <w:rFonts w:ascii="Arial" w:hAnsi="Arial" w:cs="Arial"/>
+          <w:b/>
+          <w:bCs/>
+          <w:sz w:val="24"/>
+          <w:szCs w:val="24"/>
+        </w:rPr>
+        <w:t xml:space="preserve"> H.</w:t>
       </w:r>
     </w:p>
     <w:p>
@@ -779,6 +801,61 @@
     </w:p>
     <w:p>
       <w:pPr>
+        <w:spacing w:line="360" w:lineRule="auto"/>
+        <w:jc w:val="both"/>
+        <w:rPr>
+          <w:rFonts w:ascii="Arial" w:hAnsi="Arial" w:cs="Arial"/>
+          <w:sz w:val="24"/>
+          <w:szCs w:val="24"/>
+        </w:rPr>
+      </w:pPr>
+    </w:p>
+    <w:p>
+      <w:pPr>
+        <w:spacing w:line="360" w:lineRule="auto"/>
+        <w:jc w:val="both"/>
+        <w:rPr>
+          <w:rFonts w:ascii="Arial" w:hAnsi="Arial" w:cs="Arial"/>
+          <w:sz w:val="24"/>
+          <w:szCs w:val="24"/>
+        </w:rPr>
+      </w:pPr>
+    </w:p>
+    <w:p>
+      <w:pPr>
+        <w:spacing w:line="360" w:lineRule="auto"/>
+        <w:jc w:val="both"/>
+        <w:rPr>
+          <w:rFonts w:ascii="Arial" w:hAnsi="Arial" w:cs="Arial"/>
+          <w:sz w:val="24"/>
+          <w:szCs w:val="24"/>
+        </w:rPr>
+      </w:pPr>
+    </w:p>
+    <w:p>
+      <w:pPr>
+        <w:spacing w:line="360" w:lineRule="auto"/>
+        <w:jc w:val="both"/>
+        <w:rPr>
+          <w:rFonts w:ascii="Arial" w:hAnsi="Arial" w:cs="Arial"/>
+          <w:sz w:val="24"/>
+          <w:szCs w:val="24"/>
+        </w:rPr>
+      </w:pPr>
+    </w:p>
+    <w:p>
+      <w:pPr>
+        <w:spacing w:line="360" w:lineRule="auto"/>
+        <w:jc w:val="both"/>
+        <w:rPr>
+          <w:rFonts w:ascii="Arial" w:hAnsi="Arial" w:cs="Arial"/>
+          <w:sz w:val="24"/>
+          <w:szCs w:val="24"/>
+        </w:rPr>
+      </w:pPr>
+    </w:p>
+    <w:p>
+      <w:pPr>
         <w:pStyle w:val="ListParagraph"/>
         <w:numPr>
           <w:ilvl w:val="0"/>
@@ -800,6 +877,7 @@
           <w:sz w:val="28"/>
           <w:szCs w:val="28"/>
         </w:rPr>
+        <w:lastRenderedPageBreak/>
         <w:t>Benefits &amp; Impact</w:t>
       </w:r>
     </w:p>
@@ -819,6 +897,7 @@
       <w:pPr>
         <w:pStyle w:val="ListParagraph"/>
         <w:spacing w:line="360" w:lineRule="auto"/>
+        <w:ind w:firstLine="360"/>
         <w:jc w:val="both"/>
         <w:rPr>
           <w:rFonts w:ascii="Arial" w:hAnsi="Arial" w:cs="Arial"/>
@@ -826,11 +905,36 @@
           <w:szCs w:val="24"/>
         </w:rPr>
       </w:pPr>
-    </w:p>
-    <w:p>
-      <w:pPr>
-        <w:pStyle w:val="ListParagraph"/>
-        <w:spacing w:line="360" w:lineRule="auto"/>
+      <w:r>
+        <w:rPr>
+          <w:rFonts w:ascii="Arial" w:hAnsi="Arial" w:cs="Arial"/>
+          <w:sz w:val="24"/>
+          <w:szCs w:val="24"/>
+        </w:rPr>
+        <w:t xml:space="preserve">There are several advantages in the fields of education, business, and research for creating a scientific calculator with computation history. This feature improves user experience and enables a range of applications in science, engineering, mathematics, and other fields. It also improves learning </w:t>
+      </w:r>
+      <w:r>
+        <w:rPr>
+          <w:rFonts w:ascii="Arial" w:hAnsi="Arial" w:cs="Arial"/>
+          <w:sz w:val="24"/>
+          <w:szCs w:val="24"/>
+        </w:rPr>
+        <w:t>outcomes, efficiency,</w:t>
+      </w:r>
+      <w:r>
+        <w:rPr>
+          <w:rFonts w:ascii="Arial" w:hAnsi="Arial" w:cs="Arial"/>
+          <w:sz w:val="24"/>
+          <w:szCs w:val="24"/>
+        </w:rPr>
+        <w:t xml:space="preserve"> and accuracy.</w:t>
+      </w:r>
+    </w:p>
+    <w:p>
+      <w:pPr>
+        <w:pStyle w:val="ListParagraph"/>
+        <w:spacing w:line="360" w:lineRule="auto"/>
+        <w:ind w:firstLine="360"/>
         <w:jc w:val="both"/>
         <w:rPr>
           <w:rFonts w:ascii="Arial" w:hAnsi="Arial" w:cs="Arial"/>
@@ -842,6 +946,10 @@
     <w:p>
       <w:pPr>
         <w:pStyle w:val="ListParagraph"/>
+        <w:numPr>
+          <w:ilvl w:val="0"/>
+          <w:numId w:val="20"/>
+        </w:numPr>
         <w:spacing w:line="360" w:lineRule="auto"/>
         <w:jc w:val="both"/>
         <w:rPr>
@@ -850,10 +958,22 @@
           <w:szCs w:val="24"/>
         </w:rPr>
       </w:pPr>
-    </w:p>
-    <w:p>
-      <w:pPr>
-        <w:pStyle w:val="ListParagraph"/>
+      <w:r>
+        <w:rPr>
+          <w:rFonts w:ascii="Arial" w:hAnsi="Arial" w:cs="Arial"/>
+          <w:sz w:val="24"/>
+          <w:szCs w:val="24"/>
+        </w:rPr>
+        <w:t>Enhance user experience</w:t>
+      </w:r>
+    </w:p>
+    <w:p>
+      <w:pPr>
+        <w:pStyle w:val="ListParagraph"/>
+        <w:numPr>
+          <w:ilvl w:val="0"/>
+          <w:numId w:val="20"/>
+        </w:numPr>
         <w:spacing w:line="360" w:lineRule="auto"/>
         <w:jc w:val="both"/>
         <w:rPr>
@@ -862,10 +982,341 @@
           <w:szCs w:val="24"/>
         </w:rPr>
       </w:pPr>
-    </w:p>
-    <w:p>
-      <w:pPr>
-        <w:pStyle w:val="ListParagraph"/>
+      <w:r>
+        <w:rPr>
+          <w:rFonts w:ascii="Arial" w:hAnsi="Arial" w:cs="Arial"/>
+          <w:sz w:val="24"/>
+          <w:szCs w:val="24"/>
+        </w:rPr>
+        <w:t>Enhance learning experience</w:t>
+      </w:r>
+    </w:p>
+    <w:p>
+      <w:pPr>
+        <w:pStyle w:val="ListParagraph"/>
+        <w:numPr>
+          <w:ilvl w:val="0"/>
+          <w:numId w:val="20"/>
+        </w:numPr>
+        <w:spacing w:line="360" w:lineRule="auto"/>
+        <w:jc w:val="both"/>
+        <w:rPr>
+          <w:rFonts w:ascii="Arial" w:hAnsi="Arial" w:cs="Arial"/>
+          <w:sz w:val="24"/>
+          <w:szCs w:val="24"/>
+        </w:rPr>
+      </w:pPr>
+      <w:r>
+        <w:rPr>
+          <w:rFonts w:ascii="Arial" w:hAnsi="Arial" w:cs="Arial"/>
+          <w:sz w:val="24"/>
+          <w:szCs w:val="24"/>
+        </w:rPr>
+        <w:t>Helps improve accuracy and efficiency</w:t>
+      </w:r>
+    </w:p>
+    <w:p>
+      <w:pPr>
+        <w:pStyle w:val="ListParagraph"/>
+        <w:numPr>
+          <w:ilvl w:val="0"/>
+          <w:numId w:val="20"/>
+        </w:numPr>
+        <w:spacing w:line="360" w:lineRule="auto"/>
+        <w:jc w:val="both"/>
+        <w:rPr>
+          <w:rFonts w:ascii="Arial" w:hAnsi="Arial" w:cs="Arial"/>
+          <w:sz w:val="24"/>
+          <w:szCs w:val="24"/>
+        </w:rPr>
+      </w:pPr>
+      <w:r>
+        <w:rPr>
+          <w:rFonts w:ascii="Arial" w:hAnsi="Arial" w:cs="Arial"/>
+          <w:sz w:val="24"/>
+          <w:szCs w:val="24"/>
+        </w:rPr>
+        <w:t>Promotes collaboration in various settings</w:t>
+      </w:r>
+    </w:p>
+    <w:p>
+      <w:pPr>
+        <w:pStyle w:val="ListParagraph"/>
+        <w:numPr>
+          <w:ilvl w:val="0"/>
+          <w:numId w:val="20"/>
+        </w:numPr>
+        <w:spacing w:line="360" w:lineRule="auto"/>
+        <w:jc w:val="both"/>
+        <w:rPr>
+          <w:rFonts w:ascii="Arial" w:hAnsi="Arial" w:cs="Arial"/>
+          <w:sz w:val="24"/>
+          <w:szCs w:val="24"/>
+        </w:rPr>
+      </w:pPr>
+      <w:r>
+        <w:rPr>
+          <w:rFonts w:ascii="Arial" w:hAnsi="Arial" w:cs="Arial"/>
+          <w:sz w:val="24"/>
+          <w:szCs w:val="24"/>
+        </w:rPr>
+        <w:t>Ensures transparency and reproducibility</w:t>
+      </w:r>
+    </w:p>
+    <w:p>
+      <w:pPr>
+        <w:pStyle w:val="ListParagraph"/>
+        <w:numPr>
+          <w:ilvl w:val="0"/>
+          <w:numId w:val="20"/>
+        </w:numPr>
+        <w:spacing w:line="360" w:lineRule="auto"/>
+        <w:jc w:val="both"/>
+        <w:rPr>
+          <w:rFonts w:ascii="Arial" w:hAnsi="Arial" w:cs="Arial"/>
+          <w:sz w:val="24"/>
+          <w:szCs w:val="24"/>
+        </w:rPr>
+      </w:pPr>
+      <w:r>
+        <w:rPr>
+          <w:rFonts w:ascii="Arial" w:hAnsi="Arial" w:cs="Arial"/>
+          <w:sz w:val="24"/>
+          <w:szCs w:val="24"/>
+        </w:rPr>
+        <w:t>Fosters collaboration and facilitates communication</w:t>
+      </w:r>
+    </w:p>
+    <w:p>
+      <w:pPr>
+        <w:pStyle w:val="ListParagraph"/>
+        <w:numPr>
+          <w:ilvl w:val="0"/>
+          <w:numId w:val="20"/>
+        </w:numPr>
+        <w:spacing w:line="360" w:lineRule="auto"/>
+        <w:jc w:val="both"/>
+        <w:rPr>
+          <w:rFonts w:ascii="Arial" w:hAnsi="Arial" w:cs="Arial"/>
+          <w:sz w:val="24"/>
+          <w:szCs w:val="24"/>
+        </w:rPr>
+      </w:pPr>
+      <w:r>
+        <w:rPr>
+          <w:rFonts w:ascii="Arial" w:hAnsi="Arial" w:cs="Arial"/>
+          <w:sz w:val="24"/>
+          <w:szCs w:val="24"/>
+        </w:rPr>
+        <w:t>Provides customization options</w:t>
+      </w:r>
+    </w:p>
+    <w:p>
+      <w:pPr>
+        <w:pStyle w:val="ListParagraph"/>
+        <w:numPr>
+          <w:ilvl w:val="0"/>
+          <w:numId w:val="20"/>
+        </w:numPr>
+        <w:spacing w:line="360" w:lineRule="auto"/>
+        <w:jc w:val="both"/>
+        <w:rPr>
+          <w:rFonts w:ascii="Arial" w:hAnsi="Arial" w:cs="Arial"/>
+          <w:sz w:val="24"/>
+          <w:szCs w:val="24"/>
+        </w:rPr>
+      </w:pPr>
+      <w:r>
+        <w:rPr>
+          <w:rFonts w:ascii="Arial" w:hAnsi="Arial" w:cs="Arial"/>
+          <w:sz w:val="24"/>
+          <w:szCs w:val="24"/>
+        </w:rPr>
+        <w:t>Fosters the development of critical thinking and problem-solving skills</w:t>
+      </w:r>
+    </w:p>
+    <w:p>
+      <w:pPr>
+        <w:pStyle w:val="ListParagraph"/>
+        <w:numPr>
+          <w:ilvl w:val="0"/>
+          <w:numId w:val="20"/>
+        </w:numPr>
+        <w:spacing w:line="360" w:lineRule="auto"/>
+        <w:jc w:val="both"/>
+        <w:rPr>
+          <w:rFonts w:ascii="Arial" w:hAnsi="Arial" w:cs="Arial"/>
+          <w:sz w:val="24"/>
+          <w:szCs w:val="24"/>
+        </w:rPr>
+      </w:pPr>
+      <w:r>
+        <w:rPr>
+          <w:rFonts w:ascii="Arial" w:hAnsi="Arial" w:cs="Arial"/>
+          <w:sz w:val="24"/>
+          <w:szCs w:val="24"/>
+        </w:rPr>
+        <w:t>Promotes inclusivity by catering to diverse learning styles and needs</w:t>
+      </w:r>
+    </w:p>
+    <w:p>
+      <w:pPr>
+        <w:pStyle w:val="ListParagraph"/>
+        <w:numPr>
+          <w:ilvl w:val="0"/>
+          <w:numId w:val="20"/>
+        </w:numPr>
+        <w:spacing w:line="360" w:lineRule="auto"/>
+        <w:jc w:val="both"/>
+        <w:rPr>
+          <w:rFonts w:ascii="Arial" w:hAnsi="Arial" w:cs="Arial"/>
+          <w:sz w:val="24"/>
+          <w:szCs w:val="24"/>
+        </w:rPr>
+      </w:pPr>
+      <w:r>
+        <w:rPr>
+          <w:rFonts w:ascii="Arial" w:hAnsi="Arial" w:cs="Arial"/>
+          <w:sz w:val="24"/>
+          <w:szCs w:val="24"/>
+        </w:rPr>
+        <w:t>Drive advancements in technology and contribute to the evolution of educational tools and resources</w:t>
+      </w:r>
+    </w:p>
+    <w:p>
+      <w:pPr>
+        <w:pStyle w:val="ListParagraph"/>
+        <w:spacing w:line="360" w:lineRule="auto"/>
+        <w:jc w:val="both"/>
+        <w:rPr>
+          <w:rFonts w:ascii="Arial" w:hAnsi="Arial" w:cs="Arial"/>
+          <w:sz w:val="24"/>
+          <w:szCs w:val="24"/>
+        </w:rPr>
+      </w:pPr>
+    </w:p>
+    <w:p>
+      <w:pPr>
+        <w:pStyle w:val="ListParagraph"/>
+        <w:spacing w:line="360" w:lineRule="auto"/>
+        <w:jc w:val="both"/>
+        <w:rPr>
+          <w:rFonts w:ascii="Arial" w:hAnsi="Arial" w:cs="Arial"/>
+          <w:sz w:val="24"/>
+          <w:szCs w:val="24"/>
+        </w:rPr>
+      </w:pPr>
+    </w:p>
+    <w:p>
+      <w:pPr>
+        <w:pStyle w:val="ListParagraph"/>
+        <w:spacing w:line="360" w:lineRule="auto"/>
+        <w:jc w:val="both"/>
+        <w:rPr>
+          <w:rFonts w:ascii="Arial" w:hAnsi="Arial" w:cs="Arial"/>
+          <w:sz w:val="24"/>
+          <w:szCs w:val="24"/>
+        </w:rPr>
+      </w:pPr>
+    </w:p>
+    <w:p>
+      <w:pPr>
+        <w:pStyle w:val="ListParagraph"/>
+        <w:spacing w:line="360" w:lineRule="auto"/>
+        <w:jc w:val="both"/>
+        <w:rPr>
+          <w:rFonts w:ascii="Arial" w:hAnsi="Arial" w:cs="Arial"/>
+          <w:sz w:val="24"/>
+          <w:szCs w:val="24"/>
+        </w:rPr>
+      </w:pPr>
+    </w:p>
+    <w:p>
+      <w:pPr>
+        <w:pStyle w:val="ListParagraph"/>
+        <w:spacing w:line="360" w:lineRule="auto"/>
+        <w:jc w:val="both"/>
+        <w:rPr>
+          <w:rFonts w:ascii="Arial" w:hAnsi="Arial" w:cs="Arial"/>
+          <w:sz w:val="24"/>
+          <w:szCs w:val="24"/>
+        </w:rPr>
+      </w:pPr>
+    </w:p>
+    <w:p>
+      <w:pPr>
+        <w:pStyle w:val="ListParagraph"/>
+        <w:spacing w:line="360" w:lineRule="auto"/>
+        <w:jc w:val="both"/>
+        <w:rPr>
+          <w:rFonts w:ascii="Arial" w:hAnsi="Arial" w:cs="Arial"/>
+          <w:sz w:val="24"/>
+          <w:szCs w:val="24"/>
+        </w:rPr>
+      </w:pPr>
+    </w:p>
+    <w:p>
+      <w:pPr>
+        <w:pStyle w:val="ListParagraph"/>
+        <w:spacing w:line="360" w:lineRule="auto"/>
+        <w:jc w:val="both"/>
+        <w:rPr>
+          <w:rFonts w:ascii="Arial" w:hAnsi="Arial" w:cs="Arial"/>
+          <w:sz w:val="24"/>
+          <w:szCs w:val="24"/>
+        </w:rPr>
+      </w:pPr>
+    </w:p>
+    <w:p>
+      <w:pPr>
+        <w:pStyle w:val="ListParagraph"/>
+        <w:spacing w:line="360" w:lineRule="auto"/>
+        <w:jc w:val="both"/>
+        <w:rPr>
+          <w:rFonts w:ascii="Arial" w:hAnsi="Arial" w:cs="Arial"/>
+          <w:sz w:val="24"/>
+          <w:szCs w:val="24"/>
+        </w:rPr>
+      </w:pPr>
+    </w:p>
+    <w:p>
+      <w:pPr>
+        <w:pStyle w:val="ListParagraph"/>
+        <w:spacing w:line="360" w:lineRule="auto"/>
+        <w:jc w:val="both"/>
+        <w:rPr>
+          <w:rFonts w:ascii="Arial" w:hAnsi="Arial" w:cs="Arial"/>
+          <w:sz w:val="24"/>
+          <w:szCs w:val="24"/>
+        </w:rPr>
+      </w:pPr>
+    </w:p>
+    <w:p>
+      <w:pPr>
+        <w:pStyle w:val="ListParagraph"/>
+        <w:spacing w:line="360" w:lineRule="auto"/>
+        <w:jc w:val="both"/>
+        <w:rPr>
+          <w:rFonts w:ascii="Arial" w:hAnsi="Arial" w:cs="Arial"/>
+          <w:sz w:val="24"/>
+          <w:szCs w:val="24"/>
+        </w:rPr>
+      </w:pPr>
+    </w:p>
+    <w:p>
+      <w:pPr>
+        <w:pStyle w:val="ListParagraph"/>
+        <w:spacing w:line="360" w:lineRule="auto"/>
+        <w:jc w:val="both"/>
+        <w:rPr>
+          <w:rFonts w:ascii="Arial" w:hAnsi="Arial" w:cs="Arial"/>
+          <w:sz w:val="24"/>
+          <w:szCs w:val="24"/>
+        </w:rPr>
+      </w:pPr>
+    </w:p>
+    <w:p>
+      <w:pPr>
         <w:spacing w:line="360" w:lineRule="auto"/>
         <w:jc w:val="both"/>
         <w:rPr>
@@ -1126,24 +1577,16 @@
         </w:rPr>
         <w:t xml:space="preserve">Programming Languages: HTML, CSS, </w:t>
       </w:r>
-      <w:proofErr w:type="spellStart"/>
-      <w:r>
-        <w:rPr>
-          <w:rFonts w:ascii="Arial" w:hAnsi="Arial" w:cs="Arial"/>
-          <w:sz w:val="24"/>
-          <w:szCs w:val="24"/>
-        </w:rPr>
-        <w:t>Javascript</w:t>
-      </w:r>
-      <w:proofErr w:type="spellEnd"/>
-      <w:r>
-        <w:rPr>
-          <w:rFonts w:ascii="Arial" w:hAnsi="Arial" w:cs="Arial"/>
-          <w:sz w:val="24"/>
-          <w:szCs w:val="24"/>
-        </w:rPr>
-        <w:t>.</w:t>
-      </w:r>
+      <w:r>
+        <w:rPr>
+          <w:rFonts w:ascii="Arial" w:hAnsi="Arial" w:cs="Arial"/>
+          <w:sz w:val="24"/>
+          <w:szCs w:val="24"/>
+        </w:rPr>
+        <w:t>JavaScript</w:t>
+      </w:r>
+      <w:bookmarkStart w:id="0" w:name="_GoBack"/>
+      <w:bookmarkEnd w:id="0"/>
     </w:p>
     <w:p>
       <w:pPr>
@@ -2436,7 +2879,7 @@
 </file>
 
 <file path=word/numbering.xml><?xml version="1.0" encoding="utf-8"?>
-<w:numbering xmlns:wpc="http://schemas.microsoft.com/office/word/2010/wordprocessingCanvas" xmlns:cx="http://schemas.microsoft.com/office/drawing/2014/chartex" xmlns:cx1="http://schemas.microsoft.com/office/drawing/2015/9/8/chartex" xmlns:cx2="http://schemas.microsoft.com/office/drawing/2015/10/21/chartex" xmlns:cx3="http://schemas.microsoft.com/office/drawing/2016/5/9/chartex" xmlns:cx4="http://schemas.microsoft.com/office/drawing/2016/5/10/chartex" xmlns:cx5="http://schemas.microsoft.com/office/drawing/2016/5/11/chartex" xmlns:cx6="http://schemas.microsoft.com/office/drawing/2016/5/12/chartex" xmlns:cx7="http://schemas.microsoft.com/office/drawing/2016/5/13/chartex" xmlns:cx8="http://schemas.microsoft.com/office/drawing/2016/5/14/chartex" xmlns:mc="http://schemas.openxmlformats.org/markup-compatibility/2006" xmlns:aink="http://schemas.microsoft.com/office/drawing/2016/ink" xmlns:am3d="http://schemas.microsoft.com/office/drawing/2017/model3d" xmlns:o="urn:schemas-microsoft-com:office:office" xmlns:oel="http://schemas.microsoft.com/office/2019/extlst" xmlns:r="http://schemas.openxmlformats.org/officeDocument/2006/relationships" xmlns:m="http://schemas.openxmlformats.org/officeDocument/2006/math" xmlns:v="urn:schemas-microsoft-com:vml" xmlns:wp14="http://schemas.microsoft.com/office/word/2010/wordprocessingDrawing" xmlns:wp="http://schemas.openxmlformats.org/drawingml/2006/wordprocessingDrawing" xmlns:w10="urn:schemas-microsoft-com:office:word" xmlns:w="http://schemas.openxmlformats.org/wordprocessingml/2006/main" xmlns:w14="http://schemas.microsoft.com/office/word/2010/wordml" xmlns:w15="http://schemas.microsoft.com/office/word/2012/wordml" xmlns:w16cex="http://schemas.microsoft.com/office/word/2018/wordml/cex" xmlns:w16cid="http://schemas.microsoft.com/office/word/2016/wordml/cid" xmlns:w16="http://schemas.microsoft.com/office/word/2018/wordml" xmlns:w16sdtdh="http://schemas.microsoft.com/office/word/2020/wordml/sdtdatahash" xmlns:w16se="http://schemas.microsoft.com/office/word/2015/wordml/symex" xmlns:wpg="http://schemas.microsoft.com/office/word/2010/wordprocessingGroup" xmlns:wpi="http://schemas.microsoft.com/office/word/2010/wordprocessingInk" xmlns:wne="http://schemas.microsoft.com/office/word/2006/wordml" xmlns:wps="http://schemas.microsoft.com/office/word/2010/wordprocessingShape" mc:Ignorable="w14 w15 w16se w16cid w16 w16cex w16sdtdh wp14">
+<w:numbering xmlns:wpc="http://schemas.microsoft.com/office/word/2010/wordprocessingCanvas" xmlns:cx="http://schemas.microsoft.com/office/drawing/2014/chartex" xmlns:cx1="http://schemas.microsoft.com/office/drawing/2015/9/8/chartex" xmlns:mc="http://schemas.openxmlformats.org/markup-compatibility/2006" xmlns:o="urn:schemas-microsoft-com:office:office" xmlns:r="http://schemas.openxmlformats.org/officeDocument/2006/relationships" xmlns:m="http://schemas.openxmlformats.org/officeDocument/2006/math" xmlns:v="urn:schemas-microsoft-com:vml" xmlns:wp14="http://schemas.microsoft.com/office/word/2010/wordprocessingDrawing" xmlns:wp="http://schemas.openxmlformats.org/drawingml/2006/wordprocessingDrawing" xmlns:w10="urn:schemas-microsoft-com:office:word" xmlns:w="http://schemas.openxmlformats.org/wordprocessingml/2006/main" xmlns:w14="http://schemas.microsoft.com/office/word/2010/wordml" xmlns:w15="http://schemas.microsoft.com/office/word/2012/wordml" xmlns:w16se="http://schemas.microsoft.com/office/word/2015/wordml/symex" xmlns:wpg="http://schemas.microsoft.com/office/word/2010/wordprocessingGroup" xmlns:wpi="http://schemas.microsoft.com/office/word/2010/wordprocessingInk" xmlns:wne="http://schemas.microsoft.com/office/word/2006/wordml" xmlns:wps="http://schemas.microsoft.com/office/word/2010/wordprocessingShape" mc:Ignorable="w14 w15 w16se wp14">
   <w:abstractNum w:abstractNumId="0" w15:restartNumberingAfterBreak="0">
     <w:nsid w:val="01E71C8E"/>
     <w:multiLevelType w:val="hybridMultilevel"/>
@@ -3778,6 +4221,119 @@
     </w:lvl>
   </w:abstractNum>
   <w:abstractNum w:abstractNumId="14" w15:restartNumberingAfterBreak="0">
+    <w:nsid w:val="72EC2183"/>
+    <w:multiLevelType w:val="hybridMultilevel"/>
+    <w:tmpl w:val="A2369CAC"/>
+    <w:lvl w:ilvl="0" w:tplc="34090001">
+      <w:start w:val="1"/>
+      <w:numFmt w:val="bullet"/>
+      <w:lvlText w:val=""/>
+      <w:lvlJc w:val="left"/>
+      <w:pPr>
+        <w:ind w:left="1440" w:hanging="360"/>
+      </w:pPr>
+      <w:rPr>
+        <w:rFonts w:ascii="Symbol" w:hAnsi="Symbol" w:hint="default"/>
+      </w:rPr>
+    </w:lvl>
+    <w:lvl w:ilvl="1" w:tplc="34090003" w:tentative="1">
+      <w:start w:val="1"/>
+      <w:numFmt w:val="bullet"/>
+      <w:lvlText w:val="o"/>
+      <w:lvlJc w:val="left"/>
+      <w:pPr>
+        <w:ind w:left="2160" w:hanging="360"/>
+      </w:pPr>
+      <w:rPr>
+        <w:rFonts w:ascii="Courier New" w:hAnsi="Courier New" w:cs="Courier New" w:hint="default"/>
+      </w:rPr>
+    </w:lvl>
+    <w:lvl w:ilvl="2" w:tplc="34090005" w:tentative="1">
+      <w:start w:val="1"/>
+      <w:numFmt w:val="bullet"/>
+      <w:lvlText w:val=""/>
+      <w:lvlJc w:val="left"/>
+      <w:pPr>
+        <w:ind w:left="2880" w:hanging="360"/>
+      </w:pPr>
+      <w:rPr>
+        <w:rFonts w:ascii="Wingdings" w:hAnsi="Wingdings" w:hint="default"/>
+      </w:rPr>
+    </w:lvl>
+    <w:lvl w:ilvl="3" w:tplc="34090001" w:tentative="1">
+      <w:start w:val="1"/>
+      <w:numFmt w:val="bullet"/>
+      <w:lvlText w:val=""/>
+      <w:lvlJc w:val="left"/>
+      <w:pPr>
+        <w:ind w:left="3600" w:hanging="360"/>
+      </w:pPr>
+      <w:rPr>
+        <w:rFonts w:ascii="Symbol" w:hAnsi="Symbol" w:hint="default"/>
+      </w:rPr>
+    </w:lvl>
+    <w:lvl w:ilvl="4" w:tplc="34090003" w:tentative="1">
+      <w:start w:val="1"/>
+      <w:numFmt w:val="bullet"/>
+      <w:lvlText w:val="o"/>
+      <w:lvlJc w:val="left"/>
+      <w:pPr>
+        <w:ind w:left="4320" w:hanging="360"/>
+      </w:pPr>
+      <w:rPr>
+        <w:rFonts w:ascii="Courier New" w:hAnsi="Courier New" w:cs="Courier New" w:hint="default"/>
+      </w:rPr>
+    </w:lvl>
+    <w:lvl w:ilvl="5" w:tplc="34090005" w:tentative="1">
+      <w:start w:val="1"/>
+      <w:numFmt w:val="bullet"/>
+      <w:lvlText w:val=""/>
+      <w:lvlJc w:val="left"/>
+      <w:pPr>
+        <w:ind w:left="5040" w:hanging="360"/>
+      </w:pPr>
+      <w:rPr>
+        <w:rFonts w:ascii="Wingdings" w:hAnsi="Wingdings" w:hint="default"/>
+      </w:rPr>
+    </w:lvl>
+    <w:lvl w:ilvl="6" w:tplc="34090001" w:tentative="1">
+      <w:start w:val="1"/>
+      <w:numFmt w:val="bullet"/>
+      <w:lvlText w:val=""/>
+      <w:lvlJc w:val="left"/>
+      <w:pPr>
+        <w:ind w:left="5760" w:hanging="360"/>
+      </w:pPr>
+      <w:rPr>
+        <w:rFonts w:ascii="Symbol" w:hAnsi="Symbol" w:hint="default"/>
+      </w:rPr>
+    </w:lvl>
+    <w:lvl w:ilvl="7" w:tplc="34090003" w:tentative="1">
+      <w:start w:val="1"/>
+      <w:numFmt w:val="bullet"/>
+      <w:lvlText w:val="o"/>
+      <w:lvlJc w:val="left"/>
+      <w:pPr>
+        <w:ind w:left="6480" w:hanging="360"/>
+      </w:pPr>
+      <w:rPr>
+        <w:rFonts w:ascii="Courier New" w:hAnsi="Courier New" w:cs="Courier New" w:hint="default"/>
+      </w:rPr>
+    </w:lvl>
+    <w:lvl w:ilvl="8" w:tplc="34090005" w:tentative="1">
+      <w:start w:val="1"/>
+      <w:numFmt w:val="bullet"/>
+      <w:lvlText w:val=""/>
+      <w:lvlJc w:val="left"/>
+      <w:pPr>
+        <w:ind w:left="7200" w:hanging="360"/>
+      </w:pPr>
+      <w:rPr>
+        <w:rFonts w:ascii="Wingdings" w:hAnsi="Wingdings" w:hint="default"/>
+      </w:rPr>
+    </w:lvl>
+  </w:abstractNum>
+  <w:abstractNum w:abstractNumId="15" w15:restartNumberingAfterBreak="0">
     <w:nsid w:val="754954A2"/>
     <w:multiLevelType w:val="hybridMultilevel"/>
     <w:tmpl w:val="0478D99C"/>
@@ -3890,7 +4446,7 @@
       </w:rPr>
     </w:lvl>
   </w:abstractNum>
-  <w:abstractNum w:abstractNumId="15" w15:restartNumberingAfterBreak="0">
+  <w:abstractNum w:abstractNumId="16" w15:restartNumberingAfterBreak="0">
     <w:nsid w:val="76A32E57"/>
     <w:multiLevelType w:val="hybridMultilevel"/>
     <w:tmpl w:val="8FF6477A"/>
@@ -3980,7 +4536,7 @@
       </w:pPr>
     </w:lvl>
   </w:abstractNum>
-  <w:abstractNum w:abstractNumId="16" w15:restartNumberingAfterBreak="0">
+  <w:abstractNum w:abstractNumId="17" w15:restartNumberingAfterBreak="0">
     <w:nsid w:val="78372A82"/>
     <w:multiLevelType w:val="hybridMultilevel"/>
     <w:tmpl w:val="D09ED13E"/>
@@ -4066,7 +4622,7 @@
       </w:pPr>
     </w:lvl>
   </w:abstractNum>
-  <w:abstractNum w:abstractNumId="17" w15:restartNumberingAfterBreak="0">
+  <w:abstractNum w:abstractNumId="18" w15:restartNumberingAfterBreak="0">
     <w:nsid w:val="7AEE428C"/>
     <w:multiLevelType w:val="hybridMultilevel"/>
     <w:tmpl w:val="7256BA4E"/>
@@ -4152,7 +4708,7 @@
       </w:pPr>
     </w:lvl>
   </w:abstractNum>
-  <w:abstractNum w:abstractNumId="18" w15:restartNumberingAfterBreak="0">
+  <w:abstractNum w:abstractNumId="19" w15:restartNumberingAfterBreak="0">
     <w:nsid w:val="7E315FB9"/>
     <w:multiLevelType w:val="hybridMultilevel"/>
     <w:tmpl w:val="EAAEBECE"/>
@@ -4238,68 +4794,71 @@
       </w:pPr>
     </w:lvl>
   </w:abstractNum>
-  <w:num w:numId="1" w16cid:durableId="1400978019">
+  <w:num w:numId="1">
     <w:abstractNumId w:val="3"/>
   </w:num>
-  <w:num w:numId="2" w16cid:durableId="440682509">
+  <w:num w:numId="2">
     <w:abstractNumId w:val="13"/>
   </w:num>
-  <w:num w:numId="3" w16cid:durableId="1305504452">
+  <w:num w:numId="3">
     <w:abstractNumId w:val="4"/>
   </w:num>
-  <w:num w:numId="4" w16cid:durableId="1328709173">
+  <w:num w:numId="4">
+    <w:abstractNumId w:val="18"/>
+  </w:num>
+  <w:num w:numId="5">
+    <w:abstractNumId w:val="19"/>
+  </w:num>
+  <w:num w:numId="6">
+    <w:abstractNumId w:val="0"/>
+  </w:num>
+  <w:num w:numId="7">
+    <w:abstractNumId w:val="2"/>
+  </w:num>
+  <w:num w:numId="8">
+    <w:abstractNumId w:val="8"/>
+  </w:num>
+  <w:num w:numId="9">
     <w:abstractNumId w:val="17"/>
   </w:num>
-  <w:num w:numId="5" w16cid:durableId="1659454825">
-    <w:abstractNumId w:val="18"/>
+  <w:num w:numId="10">
+    <w:abstractNumId w:val="10"/>
   </w:num>
-  <w:num w:numId="6" w16cid:durableId="1904372229">
-    <w:abstractNumId w:val="0"/>
+  <w:num w:numId="11">
+    <w:abstractNumId w:val="7"/>
   </w:num>
-  <w:num w:numId="7" w16cid:durableId="311952781">
-    <w:abstractNumId w:val="2"/>
+  <w:num w:numId="12">
+    <w:abstractNumId w:val="5"/>
   </w:num>
-  <w:num w:numId="8" w16cid:durableId="720445783">
-    <w:abstractNumId w:val="8"/>
-  </w:num>
-  <w:num w:numId="9" w16cid:durableId="556665318">
+  <w:num w:numId="13">
     <w:abstractNumId w:val="16"/>
   </w:num>
-  <w:num w:numId="10" w16cid:durableId="1343362124">
-    <w:abstractNumId w:val="10"/>
+  <w:num w:numId="14">
+    <w:abstractNumId w:val="6"/>
   </w:num>
-  <w:num w:numId="11" w16cid:durableId="821853617">
-    <w:abstractNumId w:val="7"/>
+  <w:num w:numId="15">
+    <w:abstractNumId w:val="12"/>
   </w:num>
-  <w:num w:numId="12" w16cid:durableId="449014738">
-    <w:abstractNumId w:val="5"/>
+  <w:num w:numId="16">
+    <w:abstractNumId w:val="11"/>
   </w:num>
-  <w:num w:numId="13" w16cid:durableId="1089931250">
+  <w:num w:numId="17">
     <w:abstractNumId w:val="15"/>
   </w:num>
-  <w:num w:numId="14" w16cid:durableId="1481776153">
-    <w:abstractNumId w:val="6"/>
-  </w:num>
-  <w:num w:numId="15" w16cid:durableId="1954047555">
-    <w:abstractNumId w:val="12"/>
-  </w:num>
-  <w:num w:numId="16" w16cid:durableId="730661145">
-    <w:abstractNumId w:val="11"/>
-  </w:num>
-  <w:num w:numId="17" w16cid:durableId="1206870285">
-    <w:abstractNumId w:val="14"/>
-  </w:num>
-  <w:num w:numId="18" w16cid:durableId="1715618479">
+  <w:num w:numId="18">
     <w:abstractNumId w:val="1"/>
   </w:num>
-  <w:num w:numId="19" w16cid:durableId="1329090762">
+  <w:num w:numId="19">
     <w:abstractNumId w:val="9"/>
+  </w:num>
+  <w:num w:numId="20">
+    <w:abstractNumId w:val="14"/>
   </w:num>
 </w:numbering>
 </file>
 
 <file path=word/styles.xml><?xml version="1.0" encoding="utf-8"?>
-<w:styles xmlns:mc="http://schemas.openxmlformats.org/markup-compatibility/2006" xmlns:r="http://schemas.openxmlformats.org/officeDocument/2006/relationships" xmlns:w="http://schemas.openxmlformats.org/wordprocessingml/2006/main" xmlns:w14="http://schemas.microsoft.com/office/word/2010/wordml" xmlns:w15="http://schemas.microsoft.com/office/word/2012/wordml" xmlns:w16cex="http://schemas.microsoft.com/office/word/2018/wordml/cex" xmlns:w16cid="http://schemas.microsoft.com/office/word/2016/wordml/cid" xmlns:w16="http://schemas.microsoft.com/office/word/2018/wordml" xmlns:w16sdtdh="http://schemas.microsoft.com/office/word/2020/wordml/sdtdatahash" xmlns:w16se="http://schemas.microsoft.com/office/word/2015/wordml/symex" mc:Ignorable="w14 w15 w16se w16cid w16 w16cex w16sdtdh">
+<w:styles xmlns:mc="http://schemas.openxmlformats.org/markup-compatibility/2006" xmlns:r="http://schemas.openxmlformats.org/officeDocument/2006/relationships" xmlns:w="http://schemas.openxmlformats.org/wordprocessingml/2006/main" xmlns:w14="http://schemas.microsoft.com/office/word/2010/wordml" xmlns:w15="http://schemas.microsoft.com/office/word/2012/wordml" xmlns:w16se="http://schemas.microsoft.com/office/word/2015/wordml/symex" mc:Ignorable="w14 w15 w16se">
   <w:docDefaults>
     <w:rPrDefault>
       <w:rPr>
@@ -4317,7 +4876,7 @@
       </w:pPr>
     </w:pPrDefault>
   </w:docDefaults>
-  <w:latentStyles w:defLockedState="0" w:defUIPriority="99" w:defSemiHidden="0" w:defUnhideWhenUsed="0" w:defQFormat="0" w:count="376">
+  <w:latentStyles w:defLockedState="0" w:defUIPriority="99" w:defSemiHidden="0" w:defUnhideWhenUsed="0" w:defQFormat="0" w:count="371">
     <w:lsdException w:name="Normal" w:uiPriority="0" w:qFormat="1"/>
     <w:lsdException w:name="heading 1" w:uiPriority="9" w:qFormat="1"/>
     <w:lsdException w:name="heading 2" w:semiHidden="1" w:uiPriority="9" w:unhideWhenUsed="1" w:qFormat="1"/>
@@ -4689,11 +5248,6 @@
     <w:lsdException w:name="List Table 5 Dark Accent 6" w:uiPriority="50"/>
     <w:lsdException w:name="List Table 6 Colorful Accent 6" w:uiPriority="51"/>
     <w:lsdException w:name="List Table 7 Colorful Accent 6" w:uiPriority="52"/>
-    <w:lsdException w:name="Mention" w:semiHidden="1" w:unhideWhenUsed="1"/>
-    <w:lsdException w:name="Smart Hyperlink" w:semiHidden="1" w:unhideWhenUsed="1"/>
-    <w:lsdException w:name="Hashtag" w:semiHidden="1" w:unhideWhenUsed="1"/>
-    <w:lsdException w:name="Unresolved Mention" w:semiHidden="1" w:unhideWhenUsed="1"/>
-    <w:lsdException w:name="Smart Link" w:semiHidden="1" w:unhideWhenUsed="1"/>
   </w:latentStyles>
   <w:style w:type="paragraph" w:default="1" w:styleId="Normal">
     <w:name w:val="Normal"/>
@@ -4737,7 +5291,7 @@
       <w:u w:val="single"/>
     </w:rPr>
   </w:style>
-  <w:style w:type="character" w:styleId="UnresolvedMention">
+  <w:style w:type="character" w:customStyle="1" w:styleId="UnresolvedMention">
     <w:name w:val="Unresolved Mention"/>
     <w:basedOn w:val="DefaultParagraphFont"/>
     <w:uiPriority w:val="99"/>

</xml_diff>

<commit_message>
purpose of the project
</commit_message>
<xml_diff>
--- a/Developing Scientific Calculator.docx
+++ b/Developing Scientific Calculator.docx
@@ -779,6 +779,7 @@
     <w:p>
       <w:pPr>
         <w:spacing w:line="360" w:lineRule="auto"/>
+        <w:ind w:left="360" w:firstLine="720"/>
         <w:jc w:val="both"/>
         <w:rPr>
           <w:rFonts w:ascii="Arial" w:hAnsi="Arial" w:cs="Arial"/>
@@ -786,39 +787,22 @@
           <w:szCs w:val="24"/>
         </w:rPr>
       </w:pPr>
-    </w:p>
-    <w:p>
-      <w:pPr>
-        <w:spacing w:line="360" w:lineRule="auto"/>
-        <w:jc w:val="both"/>
-        <w:rPr>
-          <w:rFonts w:ascii="Arial" w:hAnsi="Arial" w:cs="Arial"/>
-          <w:sz w:val="24"/>
-          <w:szCs w:val="24"/>
-        </w:rPr>
-      </w:pPr>
-    </w:p>
-    <w:p>
-      <w:pPr>
-        <w:spacing w:line="360" w:lineRule="auto"/>
-        <w:jc w:val="both"/>
-        <w:rPr>
-          <w:rFonts w:ascii="Arial" w:hAnsi="Arial" w:cs="Arial"/>
-          <w:sz w:val="24"/>
-          <w:szCs w:val="24"/>
-        </w:rPr>
-      </w:pPr>
-    </w:p>
-    <w:p>
-      <w:pPr>
-        <w:spacing w:line="360" w:lineRule="auto"/>
-        <w:jc w:val="both"/>
-        <w:rPr>
-          <w:rFonts w:ascii="Arial" w:hAnsi="Arial" w:cs="Arial"/>
-          <w:sz w:val="24"/>
-          <w:szCs w:val="24"/>
-        </w:rPr>
-      </w:pPr>
+      <w:r>
+        <w:rPr>
+          <w:rFonts w:ascii="Arial" w:hAnsi="Arial" w:cs="Arial"/>
+          <w:sz w:val="24"/>
+          <w:szCs w:val="24"/>
+        </w:rPr>
+        <w:t>The researchers encountered issues in this topic, such as the absence of a scientific calculator that saves the user's recent calculations. Therefore, the researchers proposed the following improvement to reduce the hassle for users: exploring different approaches, such as using a database engine to store recent calculations</w:t>
+      </w:r>
+      <w:r>
+        <w:rPr>
+          <w:rFonts w:ascii="Arial" w:hAnsi="Arial" w:cs="Arial"/>
+          <w:sz w:val="24"/>
+          <w:szCs w:val="24"/>
+        </w:rPr>
+        <w:t>.</w:t>
+      </w:r>
     </w:p>
     <w:p>
       <w:pPr>

</xml_diff>